<commit_message>
Implementações, diagrama de atividades e caso de uso
</commit_message>
<xml_diff>
--- a/Casos de Uso Concretos/Candidato/Caso de uso concreto relatar sinistro.docx
+++ b/Casos de Uso Concretos/Candidato/Caso de uso concreto relatar sinistro.docx
@@ -380,7 +380,14 @@
           <w:sz w:val="22"/>
           <w:szCs w:val="22"/>
         </w:rPr>
-        <w:t xml:space="preserve">1. O </w:t>
+        <w:t>1.</w:t>
+      </w:r>
+      <w:r>
+        <w:rPr>
+          <w:sz w:val="22"/>
+          <w:szCs w:val="22"/>
+        </w:rPr>
+        <w:t xml:space="preserve">O </w:t>
       </w:r>
       <w:r>
         <w:rPr>
@@ -425,21 +432,7 @@
           <w:sz w:val="22"/>
           <w:szCs w:val="22"/>
         </w:rPr>
-        <w:t xml:space="preserve">2. O sistema </w:t>
-      </w:r>
-      <w:r>
-        <w:rPr>
-          <w:sz w:val="22"/>
-          <w:szCs w:val="22"/>
-        </w:rPr>
-        <w:t>lista tipos de sinistro que podem ser relatados e campo para descrição</w:t>
-      </w:r>
-      <w:r>
-        <w:rPr>
-          <w:sz w:val="22"/>
-          <w:szCs w:val="22"/>
-        </w:rPr>
-        <w:t xml:space="preserve">. (Imagem 1) </w:t>
+        <w:t>2.O sistema mostra residências seguradas que ele possui. (Imagem 5)</w:t>
       </w:r>
     </w:p>
     <w:p>
@@ -456,79 +449,30 @@
           <w:sz w:val="22"/>
           <w:szCs w:val="22"/>
         </w:rPr>
-        <w:t xml:space="preserve">3. O </w:t>
-      </w:r>
-      <w:r>
-        <w:rPr>
-          <w:sz w:val="22"/>
-          <w:szCs w:val="22"/>
-        </w:rPr>
-        <w:t>segurado</w:t>
-      </w:r>
-      <w:r>
-        <w:rPr>
-          <w:sz w:val="22"/>
-          <w:szCs w:val="22"/>
-        </w:rPr>
-        <w:t xml:space="preserve"> seleciona</w:t>
-      </w:r>
-      <w:r>
-        <w:rPr>
-          <w:sz w:val="22"/>
-          <w:szCs w:val="22"/>
-        </w:rPr>
-        <w:t xml:space="preserve"> um </w:t>
-      </w:r>
-      <w:proofErr w:type="spellStart"/>
-      <w:r>
-        <w:rPr>
-          <w:sz w:val="22"/>
-          <w:szCs w:val="22"/>
-        </w:rPr>
-        <w:t>checkbox</w:t>
-      </w:r>
-      <w:proofErr w:type="spellEnd"/>
-      <w:r>
-        <w:rPr>
-          <w:sz w:val="22"/>
-          <w:szCs w:val="22"/>
-        </w:rPr>
-        <w:t xml:space="preserve"> com </w:t>
-      </w:r>
-      <w:r>
-        <w:rPr>
-          <w:sz w:val="22"/>
-          <w:szCs w:val="22"/>
-        </w:rPr>
-        <w:t xml:space="preserve">a </w:t>
-      </w:r>
-      <w:r>
-        <w:rPr>
-          <w:sz w:val="22"/>
-          <w:szCs w:val="22"/>
-        </w:rPr>
-        <w:t>sinistro</w:t>
-      </w:r>
-      <w:r>
-        <w:rPr>
-          <w:sz w:val="22"/>
-          <w:szCs w:val="22"/>
-        </w:rPr>
-        <w:t xml:space="preserve"> desejad</w:t>
-      </w:r>
-      <w:r>
-        <w:rPr>
-          <w:sz w:val="22"/>
-          <w:szCs w:val="22"/>
-        </w:rPr>
-        <w:t>o</w:t>
-      </w:r>
-      <w:r>
-        <w:rPr>
-          <w:sz w:val="22"/>
-          <w:szCs w:val="22"/>
-        </w:rPr>
-        <w:t xml:space="preserve">. (Imagem 1, passo 2) </w:t>
+        <w:t>3. Usuário seleciona residência que deseja gerenciar.</w:t>
+      </w:r>
+      <w:r>
+        <w:rPr>
+          <w:sz w:val="22"/>
+          <w:szCs w:val="22"/>
+        </w:rPr>
+        <w:t xml:space="preserve"> </w:t>
+      </w:r>
+      <w:proofErr w:type="gramStart"/>
+      <w:r>
+        <w:rPr>
+          <w:sz w:val="22"/>
+          <w:szCs w:val="22"/>
+        </w:rPr>
+        <w:t>(</w:t>
+      </w:r>
+      <w:proofErr w:type="gramEnd"/>
+      <w:r>
+        <w:rPr>
+          <w:sz w:val="22"/>
+          <w:szCs w:val="22"/>
+        </w:rPr>
+        <w:t>Imagem 5, passo 6)</w:t>
       </w:r>
     </w:p>
     <w:p>
@@ -545,35 +489,21 @@
           <w:sz w:val="22"/>
           <w:szCs w:val="22"/>
         </w:rPr>
-        <w:t>4. O s</w:t>
-      </w:r>
-      <w:r>
-        <w:rPr>
-          <w:sz w:val="22"/>
-          <w:szCs w:val="22"/>
-        </w:rPr>
-        <w:t>egurado digita descrição do sinistro ocorrido</w:t>
-      </w:r>
-      <w:r>
-        <w:rPr>
-          <w:sz w:val="22"/>
-          <w:szCs w:val="22"/>
-        </w:rPr>
-        <w:t xml:space="preserve">. (Imagem </w:t>
-      </w:r>
-      <w:r>
-        <w:rPr>
-          <w:sz w:val="22"/>
-          <w:szCs w:val="22"/>
-        </w:rPr>
-        <w:t>1, passo 3</w:t>
-      </w:r>
-      <w:r>
-        <w:rPr>
-          <w:sz w:val="22"/>
-          <w:szCs w:val="22"/>
-        </w:rPr>
-        <w:t xml:space="preserve">) </w:t>
+        <w:t>4. Usuário seleciona em confirmar e é encaminhado para tela com formulário de sinistros. (Imagem 5, passo 7</w:t>
+      </w:r>
+      <w:r>
+        <w:rPr>
+          <w:sz w:val="22"/>
+          <w:szCs w:val="22"/>
+        </w:rPr>
+        <w:t>) (</w:t>
+      </w:r>
+      <w:r>
+        <w:rPr>
+          <w:sz w:val="22"/>
+          <w:szCs w:val="22"/>
+        </w:rPr>
+        <w:t>Imagem 2)</w:t>
       </w:r>
     </w:p>
     <w:p>
@@ -590,44 +520,145 @@
           <w:sz w:val="22"/>
           <w:szCs w:val="22"/>
         </w:rPr>
-        <w:t xml:space="preserve">5. O </w:t>
-      </w:r>
-      <w:r>
-        <w:rPr>
-          <w:sz w:val="22"/>
-          <w:szCs w:val="22"/>
-        </w:rPr>
-        <w:t>segurado seleciona a opção enviar</w:t>
-      </w:r>
-      <w:r>
-        <w:rPr>
-          <w:sz w:val="22"/>
-          <w:szCs w:val="22"/>
-        </w:rPr>
-        <w:t xml:space="preserve">. (Imagem 2, passo 4) </w:t>
+        <w:t>3</w:t>
+      </w:r>
+      <w:r>
+        <w:rPr>
+          <w:sz w:val="22"/>
+          <w:szCs w:val="22"/>
+        </w:rPr>
+        <w:t xml:space="preserve">. O sistema </w:t>
+      </w:r>
+      <w:r>
+        <w:rPr>
+          <w:sz w:val="22"/>
+          <w:szCs w:val="22"/>
+        </w:rPr>
+        <w:t>lista tipos de sinistro que podem ser relatados</w:t>
+      </w:r>
+      <w:r>
+        <w:rPr>
+          <w:sz w:val="22"/>
+          <w:szCs w:val="22"/>
+        </w:rPr>
+        <w:t>, uma opção para algum sinistro diferente</w:t>
+      </w:r>
+      <w:r>
+        <w:rPr>
+          <w:sz w:val="22"/>
+          <w:szCs w:val="22"/>
+        </w:rPr>
+        <w:t xml:space="preserve"> e campo para descrição</w:t>
+      </w:r>
+      <w:r>
+        <w:rPr>
+          <w:sz w:val="22"/>
+          <w:szCs w:val="22"/>
+        </w:rPr>
+        <w:t xml:space="preserve">. (Imagem </w:t>
+      </w:r>
+      <w:r>
+        <w:rPr>
+          <w:sz w:val="22"/>
+          <w:szCs w:val="22"/>
+        </w:rPr>
+        <w:t>2</w:t>
+      </w:r>
+      <w:r>
+        <w:rPr>
+          <w:sz w:val="22"/>
+          <w:szCs w:val="22"/>
+        </w:rPr>
+        <w:t xml:space="preserve">) </w:t>
       </w:r>
     </w:p>
     <w:p>
       <w:pPr>
         <w:pStyle w:val="Default"/>
-        <w:rPr>
-          <w:sz w:val="22"/>
-          <w:szCs w:val="22"/>
-        </w:rPr>
-      </w:pPr>
-      <w:r>
-        <w:rPr>
-          <w:sz w:val="22"/>
-          <w:szCs w:val="22"/>
-        </w:rPr>
-        <w:t xml:space="preserve">6. O sistema apresenta mensagem alertando </w:t>
-      </w:r>
-      <w:r>
-        <w:rPr>
-          <w:sz w:val="22"/>
-          <w:szCs w:val="22"/>
-        </w:rPr>
-        <w:t>seu relato de sinistro foi enviado</w:t>
+        <w:spacing w:after="194"/>
+        <w:rPr>
+          <w:sz w:val="22"/>
+          <w:szCs w:val="22"/>
+        </w:rPr>
+      </w:pPr>
+      <w:r>
+        <w:rPr>
+          <w:sz w:val="22"/>
+          <w:szCs w:val="22"/>
+        </w:rPr>
+        <w:t>4</w:t>
+      </w:r>
+      <w:r>
+        <w:rPr>
+          <w:sz w:val="22"/>
+          <w:szCs w:val="22"/>
+        </w:rPr>
+        <w:t xml:space="preserve">. O </w:t>
+      </w:r>
+      <w:r>
+        <w:rPr>
+          <w:sz w:val="22"/>
+          <w:szCs w:val="22"/>
+        </w:rPr>
+        <w:t>segurado</w:t>
+      </w:r>
+      <w:r>
+        <w:rPr>
+          <w:sz w:val="22"/>
+          <w:szCs w:val="22"/>
+        </w:rPr>
+        <w:t xml:space="preserve"> seleciona</w:t>
+      </w:r>
+      <w:r>
+        <w:rPr>
+          <w:sz w:val="22"/>
+          <w:szCs w:val="22"/>
+        </w:rPr>
+        <w:t xml:space="preserve"> um </w:t>
+      </w:r>
+      <w:proofErr w:type="spellStart"/>
+      <w:r>
+        <w:rPr>
+          <w:sz w:val="22"/>
+          <w:szCs w:val="22"/>
+        </w:rPr>
+        <w:t>checkbox</w:t>
+      </w:r>
+      <w:proofErr w:type="spellEnd"/>
+      <w:r>
+        <w:rPr>
+          <w:sz w:val="22"/>
+          <w:szCs w:val="22"/>
+        </w:rPr>
+        <w:t xml:space="preserve"> com </w:t>
+      </w:r>
+      <w:r>
+        <w:rPr>
+          <w:sz w:val="22"/>
+          <w:szCs w:val="22"/>
+        </w:rPr>
+        <w:t xml:space="preserve">a </w:t>
+      </w:r>
+      <w:r>
+        <w:rPr>
+          <w:sz w:val="22"/>
+          <w:szCs w:val="22"/>
+        </w:rPr>
+        <w:t>sinistro</w:t>
+      </w:r>
+      <w:r>
+        <w:rPr>
+          <w:sz w:val="22"/>
+          <w:szCs w:val="22"/>
+        </w:rPr>
+        <w:t xml:space="preserve"> desejad</w:t>
+      </w:r>
+      <w:r>
+        <w:rPr>
+          <w:sz w:val="22"/>
+          <w:szCs w:val="22"/>
+        </w:rPr>
+        <w:t>o</w:t>
       </w:r>
       <w:r>
         <w:rPr>
@@ -648,28 +679,176 @@
           <w:sz w:val="22"/>
           <w:szCs w:val="22"/>
         </w:rPr>
-        <w:t xml:space="preserve">) </w:t>
+        <w:t xml:space="preserve">, passo 2) </w:t>
       </w:r>
     </w:p>
     <w:p>
       <w:pPr>
         <w:pStyle w:val="Default"/>
-        <w:rPr>
-          <w:sz w:val="22"/>
-          <w:szCs w:val="22"/>
-        </w:rPr>
-      </w:pPr>
-      <w:r>
-        <w:rPr>
-          <w:sz w:val="22"/>
-          <w:szCs w:val="22"/>
-        </w:rPr>
-        <w:t xml:space="preserve"> </w:t>
+        <w:spacing w:after="194"/>
+        <w:rPr>
+          <w:sz w:val="22"/>
+          <w:szCs w:val="22"/>
+        </w:rPr>
+      </w:pPr>
+      <w:r>
+        <w:rPr>
+          <w:sz w:val="22"/>
+          <w:szCs w:val="22"/>
+        </w:rPr>
+        <w:t>5</w:t>
+      </w:r>
+      <w:r>
+        <w:rPr>
+          <w:sz w:val="22"/>
+          <w:szCs w:val="22"/>
+        </w:rPr>
+        <w:t>. O s</w:t>
+      </w:r>
+      <w:r>
+        <w:rPr>
+          <w:sz w:val="22"/>
+          <w:szCs w:val="22"/>
+        </w:rPr>
+        <w:t>egurado digita descrição do sinistro ocorrido</w:t>
+      </w:r>
+      <w:r>
+        <w:rPr>
+          <w:sz w:val="22"/>
+          <w:szCs w:val="22"/>
+        </w:rPr>
+        <w:t xml:space="preserve">. (Imagem </w:t>
+      </w:r>
+      <w:r>
+        <w:rPr>
+          <w:sz w:val="22"/>
+          <w:szCs w:val="22"/>
+        </w:rPr>
+        <w:t>2</w:t>
+      </w:r>
+      <w:r>
+        <w:rPr>
+          <w:sz w:val="22"/>
+          <w:szCs w:val="22"/>
+        </w:rPr>
+        <w:t>, passo 3</w:t>
+      </w:r>
+      <w:r>
+        <w:rPr>
+          <w:sz w:val="22"/>
+          <w:szCs w:val="22"/>
+        </w:rPr>
+        <w:t xml:space="preserve">) </w:t>
       </w:r>
     </w:p>
     <w:p>
       <w:pPr>
         <w:pStyle w:val="Default"/>
+        <w:spacing w:after="194"/>
+        <w:rPr>
+          <w:sz w:val="22"/>
+          <w:szCs w:val="22"/>
+        </w:rPr>
+      </w:pPr>
+      <w:r>
+        <w:rPr>
+          <w:sz w:val="22"/>
+          <w:szCs w:val="22"/>
+        </w:rPr>
+        <w:t>6</w:t>
+      </w:r>
+      <w:r>
+        <w:rPr>
+          <w:sz w:val="22"/>
+          <w:szCs w:val="22"/>
+        </w:rPr>
+        <w:t xml:space="preserve">. O </w:t>
+      </w:r>
+      <w:r>
+        <w:rPr>
+          <w:sz w:val="22"/>
+          <w:szCs w:val="22"/>
+        </w:rPr>
+        <w:t>segurado seleciona a opção enviar</w:t>
+      </w:r>
+      <w:r>
+        <w:rPr>
+          <w:sz w:val="22"/>
+          <w:szCs w:val="22"/>
+        </w:rPr>
+        <w:t xml:space="preserve">. (Imagem 2, passo 4) </w:t>
+      </w:r>
+    </w:p>
+    <w:p>
+      <w:pPr>
+        <w:pStyle w:val="Default"/>
+        <w:rPr>
+          <w:sz w:val="22"/>
+          <w:szCs w:val="22"/>
+        </w:rPr>
+      </w:pPr>
+      <w:r>
+        <w:rPr>
+          <w:sz w:val="22"/>
+          <w:szCs w:val="22"/>
+        </w:rPr>
+        <w:t>7</w:t>
+      </w:r>
+      <w:r>
+        <w:rPr>
+          <w:sz w:val="22"/>
+          <w:szCs w:val="22"/>
+        </w:rPr>
+        <w:t xml:space="preserve">. O sistema apresenta mensagem alertando </w:t>
+      </w:r>
+      <w:r>
+        <w:rPr>
+          <w:sz w:val="22"/>
+          <w:szCs w:val="22"/>
+        </w:rPr>
+        <w:t>seu relato de sinistro foi enviado</w:t>
+      </w:r>
+      <w:r>
+        <w:rPr>
+          <w:sz w:val="22"/>
+          <w:szCs w:val="22"/>
+        </w:rPr>
+        <w:t xml:space="preserve">. (Imagem </w:t>
+      </w:r>
+      <w:r>
+        <w:rPr>
+          <w:sz w:val="22"/>
+          <w:szCs w:val="22"/>
+        </w:rPr>
+        <w:t>4</w:t>
+      </w:r>
+      <w:r>
+        <w:rPr>
+          <w:sz w:val="22"/>
+          <w:szCs w:val="22"/>
+        </w:rPr>
+        <w:t xml:space="preserve">) </w:t>
+      </w:r>
+    </w:p>
+    <w:p>
+      <w:pPr>
+        <w:pStyle w:val="Default"/>
+        <w:rPr>
+          <w:sz w:val="22"/>
+          <w:szCs w:val="22"/>
+        </w:rPr>
+      </w:pPr>
+      <w:r>
+        <w:rPr>
+          <w:sz w:val="22"/>
+          <w:szCs w:val="22"/>
+        </w:rPr>
+        <w:t xml:space="preserve"> </w:t>
+      </w:r>
+    </w:p>
+    <w:p>
+      <w:pPr>
+        <w:pStyle w:val="Default"/>
         <w:rPr>
           <w:b/>
           <w:bCs/>
@@ -726,14 +905,7 @@
           <w:sz w:val="22"/>
           <w:szCs w:val="22"/>
         </w:rPr>
-        <w:t>segurado</w:t>
-      </w:r>
-      <w:r>
-        <w:rPr>
-          <w:sz w:val="22"/>
-          <w:szCs w:val="22"/>
-        </w:rPr>
-        <w:t xml:space="preserve"> </w:t>
+        <w:t xml:space="preserve">segurado </w:t>
       </w:r>
       <w:r>
         <w:rPr>
@@ -785,14 +957,7 @@
           <w:sz w:val="22"/>
           <w:szCs w:val="22"/>
         </w:rPr>
-        <w:t>segurado</w:t>
-      </w:r>
-      <w:r>
-        <w:rPr>
-          <w:sz w:val="22"/>
-          <w:szCs w:val="22"/>
-        </w:rPr>
-        <w:t xml:space="preserve"> </w:t>
+        <w:t xml:space="preserve">segurado </w:t>
       </w:r>
       <w:r>
         <w:rPr>
@@ -820,7 +985,7 @@
           <w:sz w:val="22"/>
           <w:szCs w:val="22"/>
         </w:rPr>
-        <w:t>1</w:t>
+        <w:t>2</w:t>
       </w:r>
       <w:r>
         <w:rPr>
@@ -904,756 +1069,12 @@
         </w:rPr>
         <w:t xml:space="preserve">. O sistema descarta dados preenchidos e retorna ao estado inicial. </w:t>
       </w:r>
-    </w:p>
-    <w:p>
-      <w:pPr>
-        <w:pStyle w:val="Default"/>
-        <w:rPr>
-          <w:sz w:val="22"/>
-          <w:szCs w:val="22"/>
-        </w:rPr>
-      </w:pPr>
-    </w:p>
-    <w:p>
-      <w:pPr>
-        <w:pStyle w:val="Default"/>
-        <w:rPr>
-          <w:sz w:val="22"/>
-          <w:szCs w:val="22"/>
-        </w:rPr>
-      </w:pPr>
-      <w:r>
-        <w:rPr>
-          <w:b/>
-          <w:bCs/>
-          <w:sz w:val="22"/>
-          <w:szCs w:val="22"/>
-        </w:rPr>
-        <w:t>Cenário Alternativo I</w:t>
-      </w:r>
-      <w:r>
-        <w:rPr>
-          <w:b/>
-          <w:bCs/>
-          <w:sz w:val="22"/>
-          <w:szCs w:val="22"/>
-        </w:rPr>
-        <w:t>I</w:t>
-      </w:r>
-      <w:r>
-        <w:rPr>
-          <w:b/>
-          <w:bCs/>
-          <w:sz w:val="22"/>
-          <w:szCs w:val="22"/>
-        </w:rPr>
-        <w:t xml:space="preserve"> – Candidato não possui s</w:t>
-      </w:r>
-      <w:r>
-        <w:rPr>
-          <w:b/>
-          <w:bCs/>
-          <w:sz w:val="22"/>
-          <w:szCs w:val="22"/>
-        </w:rPr>
-        <w:t>eguros</w:t>
-      </w:r>
-      <w:r>
-        <w:rPr>
-          <w:b/>
-          <w:bCs/>
-          <w:sz w:val="22"/>
-          <w:szCs w:val="22"/>
-        </w:rPr>
-        <w:t xml:space="preserve">: </w:t>
-      </w:r>
-    </w:p>
-    <w:p>
-      <w:pPr>
-        <w:pStyle w:val="Default"/>
-        <w:spacing w:after="194"/>
-        <w:rPr>
-          <w:sz w:val="22"/>
-          <w:szCs w:val="22"/>
-        </w:rPr>
-      </w:pPr>
-      <w:r>
-        <w:rPr>
-          <w:sz w:val="22"/>
-          <w:szCs w:val="22"/>
-        </w:rPr>
-        <w:t xml:space="preserve">1. O </w:t>
-      </w:r>
-      <w:r>
-        <w:rPr>
-          <w:sz w:val="22"/>
-          <w:szCs w:val="22"/>
-        </w:rPr>
-        <w:t>segurado</w:t>
-      </w:r>
-      <w:r>
-        <w:rPr>
-          <w:sz w:val="22"/>
-          <w:szCs w:val="22"/>
-        </w:rPr>
-        <w:t xml:space="preserve"> </w:t>
-      </w:r>
-      <w:r>
-        <w:rPr>
-          <w:sz w:val="22"/>
-          <w:szCs w:val="22"/>
-        </w:rPr>
-        <w:t xml:space="preserve">realiza passo 1 do cenário principal. </w:t>
-      </w:r>
-    </w:p>
-    <w:p>
-      <w:pPr>
-        <w:pStyle w:val="Default"/>
-        <w:rPr>
-          <w:sz w:val="22"/>
-          <w:szCs w:val="22"/>
-        </w:rPr>
-      </w:pPr>
-      <w:r>
-        <w:rPr>
-          <w:sz w:val="22"/>
-          <w:szCs w:val="22"/>
-        </w:rPr>
-        <w:t xml:space="preserve">2. O sistema apresenta uma mensagem alertando que </w:t>
-      </w:r>
-      <w:r>
-        <w:rPr>
-          <w:sz w:val="22"/>
-          <w:szCs w:val="22"/>
-        </w:rPr>
-        <w:t>ele ainda não possui uma residência segurada</w:t>
-      </w:r>
-      <w:r>
-        <w:rPr>
-          <w:sz w:val="22"/>
-          <w:szCs w:val="22"/>
-        </w:rPr>
-        <w:t xml:space="preserve">. (Imagem </w:t>
-      </w:r>
-      <w:r>
-        <w:rPr>
-          <w:sz w:val="22"/>
-          <w:szCs w:val="22"/>
-        </w:rPr>
-        <w:t>6</w:t>
-      </w:r>
-      <w:r>
-        <w:rPr>
-          <w:sz w:val="22"/>
-          <w:szCs w:val="22"/>
-        </w:rPr>
-        <w:t xml:space="preserve">) </w:t>
-      </w:r>
-    </w:p>
-    <w:p>
-      <w:pPr>
-        <w:pStyle w:val="Default"/>
-        <w:rPr>
-          <w:sz w:val="22"/>
-          <w:szCs w:val="22"/>
-        </w:rPr>
-      </w:pPr>
-    </w:p>
-    <w:p>
-      <w:pPr>
-        <w:pStyle w:val="Default"/>
-        <w:rPr>
-          <w:sz w:val="22"/>
-          <w:szCs w:val="22"/>
-        </w:rPr>
-      </w:pPr>
-      <w:r>
-        <w:rPr>
-          <w:b/>
-          <w:bCs/>
-          <w:sz w:val="22"/>
-          <w:szCs w:val="22"/>
-        </w:rPr>
-        <w:t>Cenário Alternativo II</w:t>
-      </w:r>
-      <w:r>
-        <w:rPr>
-          <w:b/>
-          <w:bCs/>
-          <w:sz w:val="22"/>
-          <w:szCs w:val="22"/>
-        </w:rPr>
-        <w:t>I</w:t>
-      </w:r>
-      <w:r>
-        <w:rPr>
-          <w:b/>
-          <w:bCs/>
-          <w:sz w:val="22"/>
-          <w:szCs w:val="22"/>
-        </w:rPr>
-        <w:t xml:space="preserve"> – Candidato </w:t>
-      </w:r>
-      <w:r>
-        <w:rPr>
-          <w:b/>
-          <w:bCs/>
-          <w:sz w:val="22"/>
-          <w:szCs w:val="22"/>
-        </w:rPr>
-        <w:t>contrata novo pacote para relato de sinistros</w:t>
-      </w:r>
-      <w:r>
-        <w:rPr>
-          <w:b/>
-          <w:bCs/>
-          <w:sz w:val="22"/>
-          <w:szCs w:val="22"/>
-        </w:rPr>
-        <w:t>:</w:t>
-      </w:r>
-    </w:p>
-    <w:p>
-      <w:pPr>
-        <w:pStyle w:val="Default"/>
-        <w:spacing w:after="194"/>
-        <w:rPr>
-          <w:sz w:val="22"/>
-          <w:szCs w:val="22"/>
-        </w:rPr>
-      </w:pPr>
-      <w:r>
-        <w:rPr>
-          <w:sz w:val="22"/>
-          <w:szCs w:val="22"/>
-        </w:rPr>
-        <w:t xml:space="preserve">1. O </w:t>
-      </w:r>
-      <w:r>
-        <w:rPr>
-          <w:sz w:val="22"/>
-          <w:szCs w:val="22"/>
-        </w:rPr>
-        <w:t>segurado</w:t>
-      </w:r>
-      <w:r>
-        <w:rPr>
-          <w:sz w:val="22"/>
-          <w:szCs w:val="22"/>
-        </w:rPr>
-        <w:t xml:space="preserve"> </w:t>
-      </w:r>
-      <w:r>
-        <w:rPr>
-          <w:sz w:val="22"/>
-          <w:szCs w:val="22"/>
-        </w:rPr>
-        <w:t xml:space="preserve">realiza passo 1 do cenário principal. </w:t>
-      </w:r>
-    </w:p>
-    <w:p>
-      <w:pPr>
-        <w:pStyle w:val="Default"/>
-        <w:rPr>
-          <w:sz w:val="22"/>
-          <w:szCs w:val="22"/>
-        </w:rPr>
-      </w:pPr>
-      <w:r>
-        <w:rPr>
-          <w:sz w:val="22"/>
-          <w:szCs w:val="22"/>
-        </w:rPr>
-        <w:t>2. O sistema apresenta uma mensagem alertando que ele</w:t>
-      </w:r>
-      <w:r>
-        <w:rPr>
-          <w:sz w:val="22"/>
-          <w:szCs w:val="22"/>
-        </w:rPr>
-        <w:t xml:space="preserve"> não pode mais relatar sinistros pois </w:t>
-      </w:r>
-      <w:r>
-        <w:rPr>
-          <w:sz w:val="22"/>
-          <w:szCs w:val="22"/>
-        </w:rPr>
-        <w:t xml:space="preserve">ele já excedeu </w:t>
-      </w:r>
-      <w:r>
-        <w:rPr>
-          <w:sz w:val="22"/>
-          <w:szCs w:val="22"/>
-        </w:rPr>
-        <w:t>seu plano anual</w:t>
-      </w:r>
-      <w:r>
-        <w:rPr>
-          <w:sz w:val="22"/>
-          <w:szCs w:val="22"/>
-        </w:rPr>
-        <w:t xml:space="preserve">. (Imagem </w:t>
-      </w:r>
-      <w:r>
-        <w:rPr>
-          <w:sz w:val="22"/>
-          <w:szCs w:val="22"/>
-        </w:rPr>
-        <w:t>4</w:t>
-      </w:r>
-      <w:r>
-        <w:rPr>
-          <w:sz w:val="22"/>
-          <w:szCs w:val="22"/>
-        </w:rPr>
-        <w:t xml:space="preserve">) </w:t>
-      </w:r>
-    </w:p>
-    <w:p>
-      <w:pPr>
-        <w:pStyle w:val="Default"/>
-        <w:rPr>
-          <w:sz w:val="22"/>
-          <w:szCs w:val="22"/>
-        </w:rPr>
-      </w:pPr>
-    </w:p>
-    <w:p>
-      <w:pPr>
-        <w:pStyle w:val="Default"/>
-        <w:rPr>
-          <w:sz w:val="22"/>
-          <w:szCs w:val="22"/>
-        </w:rPr>
-      </w:pPr>
-      <w:r>
-        <w:rPr>
-          <w:sz w:val="22"/>
-          <w:szCs w:val="22"/>
-        </w:rPr>
-        <w:t>3. Pergunta se deseja contratar novo pacote para relatar sinistros. (Imagem</w:t>
-      </w:r>
-      <w:r>
-        <w:rPr>
-          <w:sz w:val="22"/>
-          <w:szCs w:val="22"/>
-        </w:rPr>
-        <w:t xml:space="preserve"> 4</w:t>
-      </w:r>
-      <w:r>
-        <w:rPr>
-          <w:sz w:val="22"/>
-          <w:szCs w:val="22"/>
-        </w:rPr>
-        <w:t>)</w:t>
-      </w:r>
-    </w:p>
-    <w:p>
-      <w:pPr>
-        <w:pStyle w:val="Default"/>
-        <w:rPr>
-          <w:sz w:val="22"/>
-          <w:szCs w:val="22"/>
-        </w:rPr>
-      </w:pPr>
-    </w:p>
-    <w:p>
-      <w:pPr>
-        <w:pStyle w:val="Default"/>
-        <w:rPr>
-          <w:sz w:val="22"/>
-          <w:szCs w:val="22"/>
-        </w:rPr>
-      </w:pPr>
-      <w:r>
-        <w:rPr>
-          <w:sz w:val="22"/>
-          <w:szCs w:val="22"/>
-        </w:rPr>
-        <w:t>4. O segurado seleciona opção “sim”.</w:t>
-      </w:r>
-      <w:r>
-        <w:rPr>
-          <w:sz w:val="22"/>
-          <w:szCs w:val="22"/>
-        </w:rPr>
-        <w:t xml:space="preserve"> (Imagem 4, passo 6)</w:t>
-      </w:r>
-    </w:p>
-    <w:p>
-      <w:pPr>
-        <w:pStyle w:val="Default"/>
-        <w:rPr>
-          <w:sz w:val="22"/>
-          <w:szCs w:val="22"/>
-        </w:rPr>
-      </w:pPr>
-    </w:p>
-    <w:p>
-      <w:pPr>
-        <w:pStyle w:val="Default"/>
-        <w:rPr>
-          <w:sz w:val="22"/>
-          <w:szCs w:val="22"/>
-        </w:rPr>
-      </w:pPr>
-      <w:r>
-        <w:rPr>
-          <w:sz w:val="22"/>
-          <w:szCs w:val="22"/>
-        </w:rPr>
-        <w:t xml:space="preserve">5. Sistema mostra os pacotes que ele pode </w:t>
-      </w:r>
-      <w:proofErr w:type="gramStart"/>
-      <w:r>
-        <w:rPr>
-          <w:sz w:val="22"/>
-          <w:szCs w:val="22"/>
-        </w:rPr>
-        <w:t>contratar.</w:t>
-      </w:r>
-      <w:r>
-        <w:rPr>
-          <w:sz w:val="22"/>
-          <w:szCs w:val="22"/>
-        </w:rPr>
-        <w:t>(</w:t>
-      </w:r>
-      <w:proofErr w:type="gramEnd"/>
-      <w:r>
-        <w:rPr>
-          <w:sz w:val="22"/>
-          <w:szCs w:val="22"/>
-        </w:rPr>
-        <w:t>Imagem 5)</w:t>
-      </w:r>
-    </w:p>
-    <w:p>
-      <w:pPr>
-        <w:pStyle w:val="Default"/>
-        <w:rPr>
-          <w:sz w:val="22"/>
-          <w:szCs w:val="22"/>
-        </w:rPr>
-      </w:pPr>
-    </w:p>
-    <w:p>
-      <w:pPr>
-        <w:pStyle w:val="Default"/>
-        <w:rPr>
-          <w:sz w:val="22"/>
-          <w:szCs w:val="22"/>
-        </w:rPr>
-      </w:pPr>
-      <w:r>
-        <w:rPr>
-          <w:sz w:val="22"/>
-          <w:szCs w:val="22"/>
-        </w:rPr>
-        <w:t xml:space="preserve">6. O segurado seleciona pacote que deseja contratar. </w:t>
-      </w:r>
-      <w:r>
-        <w:rPr>
-          <w:sz w:val="22"/>
-          <w:szCs w:val="22"/>
-        </w:rPr>
-        <w:t>(Imagem 5</w:t>
-      </w:r>
-      <w:r>
-        <w:rPr>
-          <w:sz w:val="22"/>
-          <w:szCs w:val="22"/>
-        </w:rPr>
-        <w:t>, passo 7</w:t>
-      </w:r>
-      <w:r>
-        <w:rPr>
-          <w:sz w:val="22"/>
-          <w:szCs w:val="22"/>
-        </w:rPr>
-        <w:t>)</w:t>
-      </w:r>
-    </w:p>
-    <w:p>
-      <w:pPr>
-        <w:pStyle w:val="Default"/>
-        <w:rPr>
-          <w:sz w:val="22"/>
-          <w:szCs w:val="22"/>
-        </w:rPr>
-      </w:pPr>
-    </w:p>
-    <w:p>
-      <w:pPr>
-        <w:pStyle w:val="Default"/>
-        <w:rPr>
-          <w:sz w:val="22"/>
-          <w:szCs w:val="22"/>
-        </w:rPr>
-      </w:pPr>
-      <w:r>
-        <w:rPr>
-          <w:sz w:val="22"/>
-          <w:szCs w:val="22"/>
-        </w:rPr>
-        <w:lastRenderedPageBreak/>
-        <w:t xml:space="preserve">7. O sistema encaminha ele para uma tela de </w:t>
-      </w:r>
-      <w:proofErr w:type="gramStart"/>
-      <w:r>
-        <w:rPr>
-          <w:sz w:val="22"/>
-          <w:szCs w:val="22"/>
-        </w:rPr>
-        <w:t>pagamento.</w:t>
-      </w:r>
-      <w:r>
-        <w:rPr>
-          <w:sz w:val="22"/>
-          <w:szCs w:val="22"/>
-        </w:rPr>
-        <w:t>(</w:t>
-      </w:r>
-      <w:proofErr w:type="gramEnd"/>
-      <w:r>
-        <w:rPr>
-          <w:sz w:val="22"/>
-          <w:szCs w:val="22"/>
-        </w:rPr>
-        <w:t>Imagem 7)</w:t>
-      </w:r>
-    </w:p>
-    <w:p>
-      <w:pPr>
-        <w:pStyle w:val="Default"/>
-        <w:rPr>
-          <w:sz w:val="22"/>
-          <w:szCs w:val="22"/>
-        </w:rPr>
-      </w:pPr>
-      <w:r>
-        <w:rPr>
-          <w:sz w:val="22"/>
-          <w:szCs w:val="22"/>
-        </w:rPr>
-        <w:t xml:space="preserve"> </w:t>
-      </w:r>
-    </w:p>
-    <w:p>
-      <w:pPr>
-        <w:pStyle w:val="Default"/>
-        <w:rPr>
-          <w:sz w:val="22"/>
-          <w:szCs w:val="22"/>
-        </w:rPr>
-      </w:pPr>
-      <w:r>
-        <w:rPr>
-          <w:sz w:val="22"/>
-          <w:szCs w:val="22"/>
-        </w:rPr>
-        <w:t xml:space="preserve">8. Usuário insere informações para validar pagamento e conclui </w:t>
-      </w:r>
-      <w:proofErr w:type="gramStart"/>
-      <w:r>
-        <w:rPr>
-          <w:sz w:val="22"/>
-          <w:szCs w:val="22"/>
-        </w:rPr>
-        <w:t>operação.</w:t>
-      </w:r>
-      <w:r>
-        <w:rPr>
-          <w:sz w:val="22"/>
-          <w:szCs w:val="22"/>
-        </w:rPr>
-        <w:t>(</w:t>
-      </w:r>
-      <w:proofErr w:type="gramEnd"/>
-      <w:r>
-        <w:rPr>
-          <w:sz w:val="22"/>
-          <w:szCs w:val="22"/>
-        </w:rPr>
-        <w:t>Imagem 7, passo 8)</w:t>
-      </w:r>
-    </w:p>
-    <w:p>
-      <w:pPr>
-        <w:pStyle w:val="Default"/>
-        <w:rPr>
-          <w:sz w:val="22"/>
-          <w:szCs w:val="22"/>
-        </w:rPr>
-      </w:pPr>
-    </w:p>
-    <w:p>
-      <w:pPr>
-        <w:pStyle w:val="Default"/>
-        <w:rPr>
-          <w:sz w:val="22"/>
-          <w:szCs w:val="22"/>
-        </w:rPr>
-      </w:pPr>
-      <w:r>
-        <w:rPr>
-          <w:sz w:val="22"/>
-          <w:szCs w:val="22"/>
-        </w:rPr>
-        <w:t xml:space="preserve">9. Sistema informa que o pagamento foi efetuado com </w:t>
-      </w:r>
-      <w:proofErr w:type="gramStart"/>
-      <w:r>
-        <w:rPr>
-          <w:sz w:val="22"/>
-          <w:szCs w:val="22"/>
-        </w:rPr>
-        <w:t>sucesso.</w:t>
-      </w:r>
-      <w:r>
-        <w:rPr>
-          <w:sz w:val="22"/>
-          <w:szCs w:val="22"/>
-        </w:rPr>
-        <w:t>(</w:t>
-      </w:r>
-      <w:proofErr w:type="gramEnd"/>
-      <w:r>
-        <w:rPr>
-          <w:sz w:val="22"/>
-          <w:szCs w:val="22"/>
-        </w:rPr>
-        <w:t>Imagem 8)</w:t>
-      </w:r>
-    </w:p>
-    <w:p>
-      <w:pPr>
-        <w:pStyle w:val="Default"/>
-        <w:rPr>
-          <w:sz w:val="22"/>
-          <w:szCs w:val="22"/>
-        </w:rPr>
-      </w:pPr>
-    </w:p>
-    <w:p>
-      <w:pPr>
-        <w:pStyle w:val="Default"/>
-        <w:rPr>
-          <w:b/>
-          <w:bCs/>
-          <w:sz w:val="22"/>
-          <w:szCs w:val="22"/>
-        </w:rPr>
-      </w:pPr>
-      <w:r>
-        <w:rPr>
-          <w:b/>
-          <w:bCs/>
-          <w:sz w:val="22"/>
-          <w:szCs w:val="22"/>
-        </w:rPr>
-        <w:t>Cenário Alternativo I</w:t>
-      </w:r>
-      <w:r>
-        <w:rPr>
-          <w:b/>
-          <w:bCs/>
-          <w:sz w:val="22"/>
-          <w:szCs w:val="22"/>
-        </w:rPr>
-        <w:t>V</w:t>
-      </w:r>
-      <w:r>
-        <w:rPr>
-          <w:b/>
-          <w:bCs/>
-          <w:sz w:val="22"/>
-          <w:szCs w:val="22"/>
-        </w:rPr>
-        <w:t xml:space="preserve"> – Candidato </w:t>
-      </w:r>
-      <w:r>
-        <w:rPr>
-          <w:b/>
-          <w:bCs/>
-          <w:sz w:val="22"/>
-          <w:szCs w:val="22"/>
-        </w:rPr>
-        <w:t>cancela pagamento do plano novo:</w:t>
-      </w:r>
-    </w:p>
-    <w:p>
-      <w:pPr>
-        <w:pStyle w:val="Default"/>
-        <w:numPr>
-          <w:ilvl w:val="0"/>
-          <w:numId w:val="2"/>
-        </w:numPr>
-        <w:rPr>
-          <w:sz w:val="22"/>
-          <w:szCs w:val="22"/>
-        </w:rPr>
-      </w:pPr>
-      <w:r>
-        <w:rPr>
-          <w:sz w:val="22"/>
-          <w:szCs w:val="22"/>
-        </w:rPr>
-        <w:t xml:space="preserve">O segurado realiza passos 1, 2,3 e 4 do cenário </w:t>
-      </w:r>
-      <w:r>
-        <w:rPr>
-          <w:sz w:val="22"/>
-          <w:szCs w:val="22"/>
-        </w:rPr>
-        <w:t>III</w:t>
-      </w:r>
-      <w:r>
-        <w:rPr>
-          <w:sz w:val="22"/>
-          <w:szCs w:val="22"/>
-        </w:rPr>
-        <w:t>.</w:t>
-      </w:r>
-    </w:p>
-    <w:p>
-      <w:pPr>
-        <w:pStyle w:val="Default"/>
-        <w:numPr>
-          <w:ilvl w:val="0"/>
-          <w:numId w:val="2"/>
-        </w:numPr>
-        <w:rPr>
-          <w:sz w:val="22"/>
-          <w:szCs w:val="22"/>
-        </w:rPr>
-      </w:pPr>
-      <w:r>
-        <w:rPr>
-          <w:sz w:val="22"/>
-          <w:szCs w:val="22"/>
-        </w:rPr>
-        <w:t>Segurado cancela operação.</w:t>
-      </w:r>
-    </w:p>
-    <w:p>
-      <w:pPr>
-        <w:pStyle w:val="Default"/>
-        <w:numPr>
-          <w:ilvl w:val="0"/>
-          <w:numId w:val="2"/>
-        </w:numPr>
-        <w:rPr>
-          <w:sz w:val="22"/>
-          <w:szCs w:val="22"/>
-        </w:rPr>
-      </w:pPr>
-      <w:r>
-        <w:rPr>
-          <w:sz w:val="22"/>
-          <w:szCs w:val="22"/>
-        </w:rPr>
-        <w:t>Sistema descarta todos os dados e retorna ao estado inicial.</w:t>
+      <w:r>
+        <w:rPr>
+          <w:sz w:val="22"/>
+          <w:szCs w:val="22"/>
+        </w:rPr>
+        <w:t>(Imagem1)</w:t>
       </w:r>
     </w:p>
     <w:p>
@@ -1738,66 +1159,6 @@
     <w:p>
       <w:pPr>
         <w:pStyle w:val="Default"/>
-        <w:numPr>
-          <w:ilvl w:val="0"/>
-          <w:numId w:val="1"/>
-        </w:numPr>
-        <w:rPr>
-          <w:sz w:val="22"/>
-          <w:szCs w:val="22"/>
-        </w:rPr>
-      </w:pPr>
-      <w:r>
-        <w:rPr>
-          <w:sz w:val="22"/>
-          <w:szCs w:val="22"/>
-        </w:rPr>
-        <w:t>Sistema não processa pagamento.</w:t>
-      </w:r>
-    </w:p>
-    <w:p>
-      <w:pPr>
-        <w:pStyle w:val="Default"/>
-        <w:numPr>
-          <w:ilvl w:val="0"/>
-          <w:numId w:val="1"/>
-        </w:numPr>
-        <w:rPr>
-          <w:sz w:val="22"/>
-          <w:szCs w:val="22"/>
-        </w:rPr>
-      </w:pPr>
-      <w:r>
-        <w:rPr>
-          <w:sz w:val="22"/>
-          <w:szCs w:val="22"/>
-        </w:rPr>
-        <w:t>Segurado excede seu plano de sinistros já contratados.</w:t>
-      </w:r>
-    </w:p>
-    <w:p>
-      <w:pPr>
-        <w:pStyle w:val="Default"/>
-        <w:numPr>
-          <w:ilvl w:val="0"/>
-          <w:numId w:val="1"/>
-        </w:numPr>
-        <w:rPr>
-          <w:sz w:val="22"/>
-          <w:szCs w:val="22"/>
-        </w:rPr>
-      </w:pPr>
-      <w:r>
-        <w:rPr>
-          <w:sz w:val="22"/>
-          <w:szCs w:val="22"/>
-        </w:rPr>
-        <w:t>Segurado não possui nenhum seguro.</w:t>
-      </w:r>
-    </w:p>
-    <w:p>
-      <w:pPr>
-        <w:pStyle w:val="Default"/>
         <w:ind w:left="360"/>
         <w:jc w:val="center"/>
         <w:rPr>
@@ -1812,17 +1173,7 @@
           <w:sz w:val="22"/>
           <w:szCs w:val="22"/>
         </w:rPr>
-        <w:t>Image</w:t>
-      </w:r>
-      <w:bookmarkStart w:id="1" w:name="_GoBack"/>
-      <w:bookmarkEnd w:id="1"/>
-      <w:r>
-        <w:rPr>
-          <w:b/>
-          <w:sz w:val="22"/>
-          <w:szCs w:val="22"/>
-        </w:rPr>
-        <w:t>m 1</w:t>
+        <w:t>Imagem 1</w:t>
       </w:r>
       <w:r>
         <w:rPr>
@@ -1959,8 +1310,7 @@
                 <v:stroke joinstyle="miter"/>
                 <v:path gradientshapeok="t" o:connecttype="rect"/>
               </v:shapetype>
-              <v:shape id="Caixa de Texto 15" o:spid="_x0000_s1026" type="#_x0000_t202" style="position:absolute;margin-left:253.95pt;margin-top:610.9pt;width:30pt;height:48pt;z-index:251677696;visibility:visible;mso-wrap-style:square;mso-width-percent:0;mso-height-percent:0;mso-wrap-distance-left:9pt;mso-wrap-distance-top:0;mso-wrap-distance-right:9pt;mso-wrap-distance-bottom:0;mso-position-horizontal:absolute;mso-position-horizontal-relative:text;mso-position-vertical:absolute;mso-position-vertical-relative:text;mso-width-percent:0;mso-height-percent:0;mso-width-relative:margin;mso-height-relative:margin;v-text-anchor:top" o:gfxdata="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" filled="f" stroked="f">
-                <v:fill o:detectmouseclick="t"/>
+              <v:shape id="Caixa de Texto 15" o:spid="_x0000_s1026" type="#_x0000_t202" style="position:absolute;margin-left:253.95pt;margin-top:610.9pt;width:30pt;height:48pt;z-index:251677696;visibility:visible;mso-wrap-style:square;mso-width-percent:0;mso-height-percent:0;mso-wrap-distance-left:9pt;mso-wrap-distance-top:0;mso-wrap-distance-right:9pt;mso-wrap-distance-bottom:0;mso-position-horizontal:absolute;mso-position-horizontal-relative:text;mso-position-vertical:absolute;mso-position-vertical-relative:text;mso-width-percent:0;mso-height-percent:0;mso-width-relative:margin;mso-height-relative:margin;v-text-anchor:top" o:gfxdata="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" filled="f" stroked="f">
                 <v:textbox>
                   <w:txbxContent>
                     <w:p>
@@ -2225,8 +1575,7 @@
           </mc:Choice>
           <mc:Fallback>
             <w:pict>
-              <v:shape w14:anchorId="383BF8A3" id="Caixa de Texto 14" o:spid="_x0000_s1027" type="#_x0000_t202" style="position:absolute;margin-left:352.2pt;margin-top:610.15pt;width:30pt;height:51.75pt;z-index:251675648;visibility:visible;mso-wrap-style:square;mso-width-percent:0;mso-height-percent:0;mso-wrap-distance-left:9pt;mso-wrap-distance-top:0;mso-wrap-distance-right:9pt;mso-wrap-distance-bottom:0;mso-position-horizontal:absolute;mso-position-horizontal-relative:text;mso-position-vertical:absolute;mso-position-vertical-relative:text;mso-width-percent:0;mso-height-percent:0;mso-width-relative:margin;mso-height-relative:margin;v-text-anchor:top" o:gfxdata="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" filled="f" stroked="f">
-                <v:fill o:detectmouseclick="t"/>
+              <v:shape w14:anchorId="383BF8A3" id="Caixa de Texto 14" o:spid="_x0000_s1027" type="#_x0000_t202" style="position:absolute;margin-left:352.2pt;margin-top:610.15pt;width:30pt;height:51.75pt;z-index:251675648;visibility:visible;mso-wrap-style:square;mso-width-percent:0;mso-height-percent:0;mso-wrap-distance-left:9pt;mso-wrap-distance-top:0;mso-wrap-distance-right:9pt;mso-wrap-distance-bottom:0;mso-position-horizontal:absolute;mso-position-horizontal-relative:text;mso-position-vertical:absolute;mso-position-vertical-relative:text;mso-width-percent:0;mso-height-percent:0;mso-width-relative:margin;mso-height-relative:margin;v-text-anchor:top" o:gfxdata="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" filled="f" stroked="f">
                 <v:textbox>
                   <w:txbxContent>
                     <w:p>
@@ -2473,7 +1822,6 @@
           <mc:Fallback>
             <w:pict>
               <v:shape w14:anchorId="631B2E19" id="Caixa de Texto 11" o:spid="_x0000_s1028" type="#_x0000_t202" style="position:absolute;margin-left:324.45pt;margin-top:361.15pt;width:30pt;height:51.75pt;z-index:251671552;visibility:visible;mso-wrap-style:square;mso-width-percent:0;mso-height-percent:0;mso-wrap-distance-left:9pt;mso-wrap-distance-top:0;mso-wrap-distance-right:9pt;mso-wrap-distance-bottom:0;mso-position-horizontal:absolute;mso-position-horizontal-relative:text;mso-position-vertical:absolute;mso-position-vertical-relative:text;mso-width-percent:0;mso-height-percent:0;mso-width-relative:margin;mso-height-relative:margin;v-text-anchor:top" o:gfxdata="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" filled="f" stroked="f">
-                <v:fill o:detectmouseclick="t"/>
                 <v:textbox>
                   <w:txbxContent>
                     <w:p>
@@ -2700,8 +2048,7 @@
           </mc:Choice>
           <mc:Fallback>
             <w:pict>
-              <v:shape w14:anchorId="391F8D96" id="Caixa de Texto 7" o:spid="_x0000_s1029" type="#_x0000_t202" style="position:absolute;margin-left:306.45pt;margin-top:301.15pt;width:30pt;height:51.75pt;z-index:251663360;visibility:visible;mso-wrap-style:square;mso-width-percent:0;mso-height-percent:0;mso-wrap-distance-left:9pt;mso-wrap-distance-top:0;mso-wrap-distance-right:9pt;mso-wrap-distance-bottom:0;mso-position-horizontal:absolute;mso-position-horizontal-relative:text;mso-position-vertical:absolute;mso-position-vertical-relative:text;mso-width-percent:0;mso-height-percent:0;mso-width-relative:margin;mso-height-relative:margin;v-text-anchor:top" o:gfxdata="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" filled="f" stroked="f">
-                <v:fill o:detectmouseclick="t"/>
+              <v:shape w14:anchorId="391F8D96" id="Caixa de Texto 7" o:spid="_x0000_s1029" type="#_x0000_t202" style="position:absolute;margin-left:306.45pt;margin-top:301.15pt;width:30pt;height:51.75pt;z-index:251663360;visibility:visible;mso-wrap-style:square;mso-width-percent:0;mso-height-percent:0;mso-wrap-distance-left:9pt;mso-wrap-distance-top:0;mso-wrap-distance-right:9pt;mso-wrap-distance-bottom:0;mso-position-horizontal:absolute;mso-position-horizontal-relative:text;mso-position-vertical:absolute;mso-position-vertical-relative:text;mso-width-percent:0;mso-height-percent:0;mso-width-relative:margin;mso-height-relative:margin;v-text-anchor:top" o:gfxdata="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" filled="f" stroked="f">
                 <v:textbox>
                   <w:txbxContent>
                     <w:p>
@@ -2928,8 +2275,7 @@
           </mc:Choice>
           <mc:Fallback>
             <w:pict>
-              <v:shape w14:anchorId="52282AF8" id="Caixa de Texto 5" o:spid="_x0000_s1030" type="#_x0000_t202" style="position:absolute;margin-left:7.95pt;margin-top:97.6pt;width:30pt;height:51.75pt;z-index:251661312;visibility:visible;mso-wrap-style:square;mso-width-percent:0;mso-height-percent:0;mso-wrap-distance-left:9pt;mso-wrap-distance-top:0;mso-wrap-distance-right:9pt;mso-wrap-distance-bottom:0;mso-position-horizontal:absolute;mso-position-horizontal-relative:text;mso-position-vertical:absolute;mso-position-vertical-relative:text;mso-width-percent:0;mso-height-percent:0;mso-width-relative:margin;mso-height-relative:margin;v-text-anchor:top" o:gfxdata="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" filled="f" stroked="f">
-                <v:fill o:detectmouseclick="t"/>
+              <v:shape w14:anchorId="52282AF8" id="Caixa de Texto 5" o:spid="_x0000_s1030" type="#_x0000_t202" style="position:absolute;margin-left:7.95pt;margin-top:97.6pt;width:30pt;height:51.75pt;z-index:251661312;visibility:visible;mso-wrap-style:square;mso-width-percent:0;mso-height-percent:0;mso-wrap-distance-left:9pt;mso-wrap-distance-top:0;mso-wrap-distance-right:9pt;mso-wrap-distance-bottom:0;mso-position-horizontal:absolute;mso-position-horizontal-relative:text;mso-position-vertical:absolute;mso-position-vertical-relative:text;mso-width-percent:0;mso-height-percent:0;mso-width-relative:margin;mso-height-relative:margin;v-text-anchor:top" o:gfxdata="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" filled="f" stroked="f">
                 <v:textbox>
                   <w:txbxContent>
                     <w:p>
@@ -3060,10 +2406,10 @@
           <w:noProof/>
         </w:rPr>
         <w:drawing>
-          <wp:inline distT="0" distB="0" distL="0" distR="0" wp14:anchorId="50314049" wp14:editId="0C7C0BA3">
+          <wp:inline distT="0" distB="0" distL="0" distR="0">
             <wp:extent cx="5400040" cy="2748280"/>
             <wp:effectExtent l="0" t="0" r="0" b="0"/>
-            <wp:docPr id="6" name="Imagem 6"/>
+            <wp:docPr id="22" name="Imagem 22"/>
             <wp:cNvGraphicFramePr>
               <a:graphicFrameLocks xmlns:a="http://schemas.openxmlformats.org/drawingml/2006/main" noChangeAspect="1"/>
             </wp:cNvGraphicFramePr>
@@ -3071,7 +2417,7 @@
               <a:graphicData uri="http://schemas.openxmlformats.org/drawingml/2006/picture">
                 <pic:pic xmlns:pic="http://schemas.openxmlformats.org/drawingml/2006/picture">
                   <pic:nvPicPr>
-                    <pic:cNvPr id="2" name="Relatar Sinistro - Tela 1.png"/>
+                    <pic:cNvPr id="22" name="Relatar Sinistro.png"/>
                     <pic:cNvPicPr/>
                   </pic:nvPicPr>
                   <pic:blipFill>
@@ -3101,15 +2447,81 @@
           </wp:inline>
         </w:drawing>
       </w:r>
+    </w:p>
+    <w:p>
+      <w:pPr>
+        <w:pStyle w:val="Default"/>
+        <w:ind w:left="360"/>
+        <w:jc w:val="center"/>
+        <w:rPr>
+          <w:b/>
+          <w:sz w:val="22"/>
+          <w:szCs w:val="22"/>
+        </w:rPr>
+      </w:pPr>
+    </w:p>
+    <w:p>
+      <w:pPr>
+        <w:pStyle w:val="Default"/>
+        <w:ind w:left="360"/>
+        <w:jc w:val="center"/>
+        <w:rPr>
+          <w:b/>
+          <w:sz w:val="22"/>
+          <w:szCs w:val="22"/>
+        </w:rPr>
+      </w:pPr>
+    </w:p>
+    <w:p>
+      <w:pPr>
+        <w:pStyle w:val="Default"/>
+        <w:ind w:left="360"/>
+        <w:jc w:val="center"/>
+        <w:rPr>
+          <w:b/>
+          <w:sz w:val="22"/>
+          <w:szCs w:val="22"/>
+        </w:rPr>
+      </w:pPr>
+    </w:p>
+    <w:p>
+      <w:pPr>
+        <w:pStyle w:val="Default"/>
+        <w:ind w:left="360"/>
+        <w:jc w:val="center"/>
+        <w:rPr>
+          <w:b/>
+          <w:sz w:val="22"/>
+          <w:szCs w:val="22"/>
+        </w:rPr>
+      </w:pPr>
+      <w:r>
+        <w:rPr>
+          <w:b/>
+          <w:sz w:val="22"/>
+          <w:szCs w:val="22"/>
+        </w:rPr>
+        <w:t xml:space="preserve">Imagem </w:t>
+      </w:r>
+      <w:r>
+        <w:rPr>
+          <w:b/>
+          <w:sz w:val="22"/>
+          <w:szCs w:val="22"/>
+        </w:rPr>
+        <w:t>2:</w:t>
+      </w:r>
+    </w:p>
+    <w:p>
       <w:r>
         <w:rPr>
           <w:noProof/>
         </w:rPr>
         <w:drawing>
-          <wp:inline distT="0" distB="0" distL="0" distR="0" wp14:anchorId="1C0E62D1" wp14:editId="6EF1A2C5">
+          <wp:inline distT="0" distB="0" distL="0" distR="0">
             <wp:extent cx="5400040" cy="2748280"/>
             <wp:effectExtent l="0" t="0" r="0" b="0"/>
-            <wp:docPr id="12" name="Imagem 12"/>
+            <wp:docPr id="25" name="Imagem 25"/>
             <wp:cNvGraphicFramePr>
               <a:graphicFrameLocks xmlns:a="http://schemas.openxmlformats.org/drawingml/2006/main" noChangeAspect="1"/>
             </wp:cNvGraphicFramePr>
@@ -3117,11 +2529,11 @@
               <a:graphicData uri="http://schemas.openxmlformats.org/drawingml/2006/picture">
                 <pic:pic xmlns:pic="http://schemas.openxmlformats.org/drawingml/2006/picture">
                   <pic:nvPicPr>
-                    <pic:cNvPr id="2" name="Relatar Sinistro - Tela 1.png"/>
+                    <pic:cNvPr id="25" name="Relatar Sinistro - Tela 1.png"/>
                     <pic:cNvPicPr/>
                   </pic:nvPicPr>
                   <pic:blipFill>
-                    <a:blip r:embed="rId5">
+                    <a:blip r:embed="rId6">
                       <a:extLst>
                         <a:ext uri="{28A0092B-C50C-407E-A947-70E740481C1C}">
                           <a14:useLocalDpi xmlns:a14="http://schemas.microsoft.com/office/drawing/2010/main" val="0"/>
@@ -3147,52 +2559,11 @@
           </wp:inline>
         </w:drawing>
       </w:r>
-      <w:r>
-        <w:rPr>
-          <w:noProof/>
-        </w:rPr>
-        <w:drawing>
-          <wp:inline distT="0" distB="0" distL="0" distR="0">
-            <wp:extent cx="5400040" cy="2748280"/>
-            <wp:effectExtent l="0" t="0" r="0" b="0"/>
-            <wp:docPr id="2" name="Imagem 2"/>
-            <wp:cNvGraphicFramePr>
-              <a:graphicFrameLocks xmlns:a="http://schemas.openxmlformats.org/drawingml/2006/main" noChangeAspect="1"/>
-            </wp:cNvGraphicFramePr>
-            <a:graphic xmlns:a="http://schemas.openxmlformats.org/drawingml/2006/main">
-              <a:graphicData uri="http://schemas.openxmlformats.org/drawingml/2006/picture">
-                <pic:pic xmlns:pic="http://schemas.openxmlformats.org/drawingml/2006/picture">
-                  <pic:nvPicPr>
-                    <pic:cNvPr id="2" name="Relatar Sinistro - Tela 1.png"/>
-                    <pic:cNvPicPr/>
-                  </pic:nvPicPr>
-                  <pic:blipFill>
-                    <a:blip r:embed="rId5">
-                      <a:extLst>
-                        <a:ext uri="{28A0092B-C50C-407E-A947-70E740481C1C}">
-                          <a14:useLocalDpi xmlns:a14="http://schemas.microsoft.com/office/drawing/2010/main" val="0"/>
-                        </a:ext>
-                      </a:extLst>
-                    </a:blip>
-                    <a:stretch>
-                      <a:fillRect/>
-                    </a:stretch>
-                  </pic:blipFill>
-                  <pic:spPr>
-                    <a:xfrm>
-                      <a:off x="0" y="0"/>
-                      <a:ext cx="5400040" cy="2748280"/>
-                    </a:xfrm>
-                    <a:prstGeom prst="rect">
-                      <a:avLst/>
-                    </a:prstGeom>
-                  </pic:spPr>
-                </pic:pic>
-              </a:graphicData>
-            </a:graphic>
-          </wp:inline>
-        </w:drawing>
-      </w:r>
+    </w:p>
+    <w:p>
+      <w:pPr>
+        <w:jc w:val="center"/>
+      </w:pPr>
     </w:p>
     <w:p>
       <w:pPr>
@@ -3205,154 +2576,21 @@
           <w:szCs w:val="22"/>
         </w:rPr>
       </w:pPr>
-    </w:p>
-    <w:p>
-      <w:pPr>
-        <w:pStyle w:val="Default"/>
-        <w:ind w:left="360"/>
-        <w:jc w:val="center"/>
+      <w:r>
         <w:rPr>
           <w:b/>
           <w:sz w:val="22"/>
           <w:szCs w:val="22"/>
         </w:rPr>
-      </w:pPr>
-    </w:p>
-    <w:p>
-      <w:pPr>
-        <w:pStyle w:val="Default"/>
-        <w:ind w:left="360"/>
-        <w:jc w:val="center"/>
+        <w:t xml:space="preserve">Imagem </w:t>
+      </w:r>
+      <w:r>
         <w:rPr>
           <w:b/>
           <w:sz w:val="22"/>
           <w:szCs w:val="22"/>
         </w:rPr>
-      </w:pPr>
-    </w:p>
-    <w:p>
-      <w:pPr>
-        <w:pStyle w:val="Default"/>
-        <w:ind w:left="360"/>
-        <w:jc w:val="center"/>
-        <w:rPr>
-          <w:b/>
-          <w:sz w:val="22"/>
-          <w:szCs w:val="22"/>
-        </w:rPr>
-      </w:pPr>
-      <w:r>
-        <w:rPr>
-          <w:b/>
-          <w:sz w:val="22"/>
-          <w:szCs w:val="22"/>
-        </w:rPr>
-        <w:lastRenderedPageBreak/>
-        <w:t xml:space="preserve">Imagem </w:t>
-      </w:r>
-      <w:r>
-        <w:rPr>
-          <w:b/>
-          <w:sz w:val="22"/>
-          <w:szCs w:val="22"/>
-        </w:rPr>
-        <w:t>2</w:t>
-      </w:r>
-      <w:r>
-        <w:rPr>
-          <w:b/>
-          <w:sz w:val="22"/>
-          <w:szCs w:val="22"/>
-        </w:rPr>
-        <w:t>:</w:t>
-      </w:r>
-    </w:p>
-    <w:p/>
-    <w:p>
-      <w:pPr>
-        <w:jc w:val="center"/>
-      </w:pPr>
-      <w:r>
-        <w:rPr>
-          <w:noProof/>
-        </w:rPr>
-        <w:drawing>
-          <wp:inline distT="0" distB="0" distL="0" distR="0" wp14:anchorId="2D4FFDDC" wp14:editId="70CAAF85">
-            <wp:extent cx="2657475" cy="1447800"/>
-            <wp:effectExtent l="0" t="0" r="9525" b="0"/>
-            <wp:docPr id="1" name="Imagem 1"/>
-            <wp:cNvGraphicFramePr>
-              <a:graphicFrameLocks xmlns:a="http://schemas.openxmlformats.org/drawingml/2006/main" noChangeAspect="1"/>
-            </wp:cNvGraphicFramePr>
-            <a:graphic xmlns:a="http://schemas.openxmlformats.org/drawingml/2006/main">
-              <a:graphicData uri="http://schemas.openxmlformats.org/drawingml/2006/picture">
-                <pic:pic xmlns:pic="http://schemas.openxmlformats.org/drawingml/2006/picture">
-                  <pic:nvPicPr>
-                    <pic:cNvPr id="1" name="Relatar Sinistro - Concluído.png"/>
-                    <pic:cNvPicPr/>
-                  </pic:nvPicPr>
-                  <pic:blipFill>
-                    <a:blip r:embed="rId6">
-                      <a:extLst>
-                        <a:ext uri="{28A0092B-C50C-407E-A947-70E740481C1C}">
-                          <a14:useLocalDpi xmlns:a14="http://schemas.microsoft.com/office/drawing/2010/main" val="0"/>
-                        </a:ext>
-                      </a:extLst>
-                    </a:blip>
-                    <a:stretch>
-                      <a:fillRect/>
-                    </a:stretch>
-                  </pic:blipFill>
-                  <pic:spPr>
-                    <a:xfrm>
-                      <a:off x="0" y="0"/>
-                      <a:ext cx="2657475" cy="1447800"/>
-                    </a:xfrm>
-                    <a:prstGeom prst="rect">
-                      <a:avLst/>
-                    </a:prstGeom>
-                  </pic:spPr>
-                </pic:pic>
-              </a:graphicData>
-            </a:graphic>
-          </wp:inline>
-        </w:drawing>
-      </w:r>
-    </w:p>
-    <w:p>
-      <w:pPr>
-        <w:pStyle w:val="Default"/>
-        <w:ind w:left="360"/>
-        <w:jc w:val="center"/>
-        <w:rPr>
-          <w:b/>
-          <w:sz w:val="22"/>
-          <w:szCs w:val="22"/>
-        </w:rPr>
-      </w:pPr>
-      <w:r>
-        <w:rPr>
-          <w:b/>
-          <w:sz w:val="22"/>
-          <w:szCs w:val="22"/>
-        </w:rPr>
-        <w:t xml:space="preserve">Imagem </w:t>
-      </w:r>
-      <w:r>
-        <w:rPr>
-          <w:b/>
-          <w:sz w:val="22"/>
-          <w:szCs w:val="22"/>
-        </w:rPr>
-        <w:t>3</w:t>
-      </w:r>
-      <w:r>
-        <w:rPr>
-          <w:b/>
-          <w:sz w:val="22"/>
-          <w:szCs w:val="22"/>
-        </w:rPr>
-        <w:t>:</w:t>
+        <w:t>3:</w:t>
       </w:r>
     </w:p>
     <w:p>
@@ -3416,905 +2654,6 @@
             </a:graphic>
           </wp:inline>
         </w:drawing>
-      </w:r>
-    </w:p>
-    <w:p>
-      <w:pPr>
-        <w:pStyle w:val="Default"/>
-        <w:ind w:left="360"/>
-        <w:jc w:val="center"/>
-        <w:rPr>
-          <w:b/>
-          <w:sz w:val="22"/>
-          <w:szCs w:val="22"/>
-        </w:rPr>
-      </w:pPr>
-      <w:r>
-        <w:rPr>
-          <w:noProof/>
-        </w:rPr>
-        <mc:AlternateContent>
-          <mc:Choice Requires="wps">
-            <w:drawing>
-              <wp:anchor distT="0" distB="0" distL="114300" distR="114300" simplePos="0" relativeHeight="251683840" behindDoc="0" locked="0" layoutInCell="1" allowOverlap="1" wp14:anchorId="03372539" wp14:editId="759B9C00">
-                <wp:simplePos x="0" y="0"/>
-                <wp:positionH relativeFrom="column">
-                  <wp:posOffset>2158365</wp:posOffset>
-                </wp:positionH>
-                <wp:positionV relativeFrom="paragraph">
-                  <wp:posOffset>769620</wp:posOffset>
-                </wp:positionV>
-                <wp:extent cx="381000" cy="657225"/>
-                <wp:effectExtent l="0" t="0" r="0" b="9525"/>
-                <wp:wrapNone/>
-                <wp:docPr id="23" name="Caixa de Texto 23"/>
-                <wp:cNvGraphicFramePr/>
-                <a:graphic xmlns:a="http://schemas.openxmlformats.org/drawingml/2006/main">
-                  <a:graphicData uri="http://schemas.microsoft.com/office/word/2010/wordprocessingShape">
-                    <wps:wsp>
-                      <wps:cNvSpPr txBox="1"/>
-                      <wps:spPr>
-                        <a:xfrm>
-                          <a:off x="0" y="0"/>
-                          <a:ext cx="381000" cy="657225"/>
-                        </a:xfrm>
-                        <a:prstGeom prst="rect">
-                          <a:avLst/>
-                        </a:prstGeom>
-                        <a:noFill/>
-                        <a:ln>
-                          <a:noFill/>
-                        </a:ln>
-                      </wps:spPr>
-                      <wps:txbx>
-                        <w:txbxContent>
-                          <w:p>
-                            <w:pPr>
-                              <w:rPr>
-                                <w:noProof/>
-                                <w:color w:val="C00000"/>
-                                <w:sz w:val="52"/>
-                                <w:szCs w:val="52"/>
-                                <w14:shadow w14:blurRad="38100" w14:dist="19050" w14:dir="2700000" w14:sx="100000" w14:sy="100000" w14:kx="0" w14:ky="0" w14:algn="tl">
-                                  <w14:schemeClr w14:val="dk1">
-                                    <w14:alpha w14:val="60000"/>
-                                  </w14:schemeClr>
-                                </w14:shadow>
-                                <w14:textOutline w14:w="0" w14:cap="flat" w14:cmpd="sng" w14:algn="ctr">
-                                  <w14:noFill/>
-                                  <w14:prstDash w14:val="solid"/>
-                                  <w14:round/>
-                                </w14:textOutline>
-                              </w:rPr>
-                            </w:pPr>
-                            <w:r>
-                              <w:rPr>
-                                <w:noProof/>
-                                <w:color w:val="C00000"/>
-                                <w:sz w:val="52"/>
-                                <w:szCs w:val="52"/>
-                                <w14:shadow w14:blurRad="38100" w14:dist="19050" w14:dir="2700000" w14:sx="100000" w14:sy="100000" w14:kx="0" w14:ky="0" w14:algn="tl">
-                                  <w14:schemeClr w14:val="dk1">
-                                    <w14:alpha w14:val="60000"/>
-                                  </w14:schemeClr>
-                                </w14:shadow>
-                                <w14:textOutline w14:w="0" w14:cap="flat" w14:cmpd="sng" w14:algn="ctr">
-                                  <w14:noFill/>
-                                  <w14:prstDash w14:val="solid"/>
-                                  <w14:round/>
-                                </w14:textOutline>
-                              </w:rPr>
-                              <w:t>6</w:t>
-                            </w:r>
-                          </w:p>
-                          <w:p>
-                            <w:pPr>
-                              <w:rPr>
-                                <w:noProof/>
-                                <w:color w:val="C00000"/>
-                                <w:sz w:val="52"/>
-                                <w:szCs w:val="52"/>
-                                <w14:shadow w14:blurRad="38100" w14:dist="19050" w14:dir="2700000" w14:sx="100000" w14:sy="100000" w14:kx="0" w14:ky="0" w14:algn="tl">
-                                  <w14:schemeClr w14:val="dk1">
-                                    <w14:alpha w14:val="60000"/>
-                                  </w14:schemeClr>
-                                </w14:shadow>
-                                <w14:textOutline w14:w="0" w14:cap="flat" w14:cmpd="sng" w14:algn="ctr">
-                                  <w14:noFill/>
-                                  <w14:prstDash w14:val="solid"/>
-                                  <w14:round/>
-                                </w14:textOutline>
-                              </w:rPr>
-                            </w:pPr>
-                          </w:p>
-                        </w:txbxContent>
-                      </wps:txbx>
-                      <wps:bodyPr rot="0" spcFirstLastPara="0" vertOverflow="overflow" horzOverflow="overflow" vert="horz" wrap="square" lIns="91440" tIns="45720" rIns="91440" bIns="45720" numCol="1" spcCol="0" rtlCol="0" fromWordArt="0" anchor="t" anchorCtr="0" forceAA="0" compatLnSpc="1">
-                        <a:prstTxWarp prst="textNoShape">
-                          <a:avLst/>
-                        </a:prstTxWarp>
-                        <a:noAutofit/>
-                      </wps:bodyPr>
-                    </wps:wsp>
-                  </a:graphicData>
-                </a:graphic>
-                <wp14:sizeRelH relativeFrom="margin">
-                  <wp14:pctWidth>0</wp14:pctWidth>
-                </wp14:sizeRelH>
-                <wp14:sizeRelV relativeFrom="margin">
-                  <wp14:pctHeight>0</wp14:pctHeight>
-                </wp14:sizeRelV>
-              </wp:anchor>
-            </w:drawing>
-          </mc:Choice>
-          <mc:Fallback>
-            <w:pict>
-              <v:shape w14:anchorId="03372539" id="Caixa de Texto 23" o:spid="_x0000_s1031" type="#_x0000_t202" style="position:absolute;left:0;text-align:left;margin-left:169.95pt;margin-top:60.6pt;width:30pt;height:51.75pt;z-index:251683840;visibility:visible;mso-wrap-style:square;mso-width-percent:0;mso-height-percent:0;mso-wrap-distance-left:9pt;mso-wrap-distance-top:0;mso-wrap-distance-right:9pt;mso-wrap-distance-bottom:0;mso-position-horizontal:absolute;mso-position-horizontal-relative:text;mso-position-vertical:absolute;mso-position-vertical-relative:text;mso-width-percent:0;mso-height-percent:0;mso-width-relative:margin;mso-height-relative:margin;v-text-anchor:top" o:gfxdata="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" filled="f" stroked="f">
-                <v:fill o:detectmouseclick="t"/>
-                <v:textbox>
-                  <w:txbxContent>
-                    <w:p>
-                      <w:pPr>
-                        <w:rPr>
-                          <w:noProof/>
-                          <w:color w:val="C00000"/>
-                          <w:sz w:val="52"/>
-                          <w:szCs w:val="52"/>
-                          <w14:shadow w14:blurRad="38100" w14:dist="19050" w14:dir="2700000" w14:sx="100000" w14:sy="100000" w14:kx="0" w14:ky="0" w14:algn="tl">
-                            <w14:schemeClr w14:val="dk1">
-                              <w14:alpha w14:val="60000"/>
-                            </w14:schemeClr>
-                          </w14:shadow>
-                          <w14:textOutline w14:w="0" w14:cap="flat" w14:cmpd="sng" w14:algn="ctr">
-                            <w14:noFill/>
-                            <w14:prstDash w14:val="solid"/>
-                            <w14:round/>
-                          </w14:textOutline>
-                        </w:rPr>
-                      </w:pPr>
-                      <w:r>
-                        <w:rPr>
-                          <w:noProof/>
-                          <w:color w:val="C00000"/>
-                          <w:sz w:val="52"/>
-                          <w:szCs w:val="52"/>
-                          <w14:shadow w14:blurRad="38100" w14:dist="19050" w14:dir="2700000" w14:sx="100000" w14:sy="100000" w14:kx="0" w14:ky="0" w14:algn="tl">
-                            <w14:schemeClr w14:val="dk1">
-                              <w14:alpha w14:val="60000"/>
-                            </w14:schemeClr>
-                          </w14:shadow>
-                          <w14:textOutline w14:w="0" w14:cap="flat" w14:cmpd="sng" w14:algn="ctr">
-                            <w14:noFill/>
-                            <w14:prstDash w14:val="solid"/>
-                            <w14:round/>
-                          </w14:textOutline>
-                        </w:rPr>
-                        <w:t>6</w:t>
-                      </w:r>
-                    </w:p>
-                    <w:p>
-                      <w:pPr>
-                        <w:rPr>
-                          <w:noProof/>
-                          <w:color w:val="C00000"/>
-                          <w:sz w:val="52"/>
-                          <w:szCs w:val="52"/>
-                          <w14:shadow w14:blurRad="38100" w14:dist="19050" w14:dir="2700000" w14:sx="100000" w14:sy="100000" w14:kx="0" w14:ky="0" w14:algn="tl">
-                            <w14:schemeClr w14:val="dk1">
-                              <w14:alpha w14:val="60000"/>
-                            </w14:schemeClr>
-                          </w14:shadow>
-                          <w14:textOutline w14:w="0" w14:cap="flat" w14:cmpd="sng" w14:algn="ctr">
-                            <w14:noFill/>
-                            <w14:prstDash w14:val="solid"/>
-                            <w14:round/>
-                          </w14:textOutline>
-                        </w:rPr>
-                      </w:pPr>
-                    </w:p>
-                  </w:txbxContent>
-                </v:textbox>
-              </v:shape>
-            </w:pict>
-          </mc:Fallback>
-        </mc:AlternateContent>
-      </w:r>
-      <w:r>
-        <w:rPr>
-          <w:noProof/>
-        </w:rPr>
-        <mc:AlternateContent>
-          <mc:Choice Requires="wps">
-            <w:drawing>
-              <wp:anchor distT="0" distB="0" distL="114300" distR="114300" simplePos="0" relativeHeight="251681792" behindDoc="0" locked="0" layoutInCell="1" allowOverlap="1" wp14:anchorId="1D73ADD8" wp14:editId="79E0F73B">
-                <wp:simplePos x="0" y="0"/>
-                <wp:positionH relativeFrom="column">
-                  <wp:posOffset>2186940</wp:posOffset>
-                </wp:positionH>
-                <wp:positionV relativeFrom="paragraph">
-                  <wp:posOffset>864870</wp:posOffset>
-                </wp:positionV>
-                <wp:extent cx="352425" cy="342900"/>
-                <wp:effectExtent l="38100" t="38100" r="47625" b="38100"/>
-                <wp:wrapNone/>
-                <wp:docPr id="21" name="Elipse 21" descr="1"/>
-                <wp:cNvGraphicFramePr/>
-                <a:graphic xmlns:a="http://schemas.openxmlformats.org/drawingml/2006/main">
-                  <a:graphicData uri="http://schemas.microsoft.com/office/word/2010/wordprocessingShape">
-                    <wps:wsp>
-                      <wps:cNvSpPr/>
-                      <wps:spPr>
-                        <a:xfrm>
-                          <a:off x="0" y="0"/>
-                          <a:ext cx="352425" cy="342900"/>
-                        </a:xfrm>
-                        <a:prstGeom prst="ellipse">
-                          <a:avLst/>
-                        </a:prstGeom>
-                        <a:noFill/>
-                        <a:ln w="76200" cap="flat" cmpd="sng" algn="ctr">
-                          <a:solidFill>
-                            <a:srgbClr val="C00000"/>
-                          </a:solidFill>
-                          <a:prstDash val="solid"/>
-                          <a:round/>
-                          <a:headEnd type="none" w="med" len="med"/>
-                          <a:tailEnd type="none" w="med" len="med"/>
-                        </a:ln>
-                      </wps:spPr>
-                      <wps:style>
-                        <a:lnRef idx="0">
-                          <a:scrgbClr r="0" g="0" b="0"/>
-                        </a:lnRef>
-                        <a:fillRef idx="0">
-                          <a:scrgbClr r="0" g="0" b="0"/>
-                        </a:fillRef>
-                        <a:effectRef idx="0">
-                          <a:scrgbClr r="0" g="0" b="0"/>
-                        </a:effectRef>
-                        <a:fontRef idx="minor">
-                          <a:schemeClr val="accent2"/>
-                        </a:fontRef>
-                      </wps:style>
-                      <wps:bodyPr rot="0" spcFirstLastPara="0" vertOverflow="overflow" horzOverflow="overflow" vert="horz" wrap="square" lIns="91440" tIns="45720" rIns="91440" bIns="45720" numCol="1" spcCol="0" rtlCol="0" fromWordArt="0" anchor="ctr" anchorCtr="0" forceAA="0" compatLnSpc="1">
-                        <a:prstTxWarp prst="textNoShape">
-                          <a:avLst/>
-                        </a:prstTxWarp>
-                        <a:noAutofit/>
-                      </wps:bodyPr>
-                    </wps:wsp>
-                  </a:graphicData>
-                </a:graphic>
-              </wp:anchor>
-            </w:drawing>
-          </mc:Choice>
-          <mc:Fallback>
-            <w:pict>
-              <v:oval w14:anchorId="31337FC6" id="Elipse 21" o:spid="_x0000_s1026" alt="1" style="position:absolute;margin-left:172.2pt;margin-top:68.1pt;width:27.75pt;height:27pt;z-index:251681792;visibility:visible;mso-wrap-style:square;mso-wrap-distance-left:9pt;mso-wrap-distance-top:0;mso-wrap-distance-right:9pt;mso-wrap-distance-bottom:0;mso-position-horizontal:absolute;mso-position-horizontal-relative:text;mso-position-vertical:absolute;mso-position-vertical-relative:text;v-text-anchor:middle" o:gfxdata="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" filled="f" strokecolor="#c00000" strokeweight="6pt"/>
-            </w:pict>
-          </mc:Fallback>
-        </mc:AlternateContent>
-      </w:r>
-      <w:r>
-        <w:rPr>
-          <w:b/>
-          <w:sz w:val="22"/>
-          <w:szCs w:val="22"/>
-        </w:rPr>
-        <w:t xml:space="preserve">Imagem </w:t>
-      </w:r>
-      <w:r>
-        <w:rPr>
-          <w:b/>
-          <w:sz w:val="22"/>
-          <w:szCs w:val="22"/>
-        </w:rPr>
-        <w:t>4</w:t>
-      </w:r>
-      <w:r>
-        <w:rPr>
-          <w:b/>
-          <w:sz w:val="22"/>
-          <w:szCs w:val="22"/>
-        </w:rPr>
-        <w:t>:</w:t>
-      </w:r>
-      <w:r>
-        <w:rPr>
-          <w:noProof/>
-        </w:rPr>
-        <w:drawing>
-          <wp:inline distT="0" distB="0" distL="0" distR="0">
-            <wp:extent cx="5068007" cy="1124107"/>
-            <wp:effectExtent l="0" t="0" r="0" b="0"/>
-            <wp:docPr id="18" name="Imagem 18"/>
-            <wp:cNvGraphicFramePr>
-              <a:graphicFrameLocks xmlns:a="http://schemas.openxmlformats.org/drawingml/2006/main" noChangeAspect="1"/>
-            </wp:cNvGraphicFramePr>
-            <a:graphic xmlns:a="http://schemas.openxmlformats.org/drawingml/2006/main">
-              <a:graphicData uri="http://schemas.openxmlformats.org/drawingml/2006/picture">
-                <pic:pic xmlns:pic="http://schemas.openxmlformats.org/drawingml/2006/picture">
-                  <pic:nvPicPr>
-                    <pic:cNvPr id="18" name="ExcedidoPacote.PNG"/>
-                    <pic:cNvPicPr/>
-                  </pic:nvPicPr>
-                  <pic:blipFill>
-                    <a:blip r:embed="rId8">
-                      <a:extLst>
-                        <a:ext uri="{28A0092B-C50C-407E-A947-70E740481C1C}">
-                          <a14:useLocalDpi xmlns:a14="http://schemas.microsoft.com/office/drawing/2010/main" val="0"/>
-                        </a:ext>
-                      </a:extLst>
-                    </a:blip>
-                    <a:stretch>
-                      <a:fillRect/>
-                    </a:stretch>
-                  </pic:blipFill>
-                  <pic:spPr>
-                    <a:xfrm>
-                      <a:off x="0" y="0"/>
-                      <a:ext cx="5068007" cy="1124107"/>
-                    </a:xfrm>
-                    <a:prstGeom prst="rect">
-                      <a:avLst/>
-                    </a:prstGeom>
-                  </pic:spPr>
-                </pic:pic>
-              </a:graphicData>
-            </a:graphic>
-          </wp:inline>
-        </w:drawing>
-      </w:r>
-    </w:p>
-    <w:p>
-      <w:pPr>
-        <w:pStyle w:val="Default"/>
-        <w:ind w:left="360"/>
-        <w:jc w:val="center"/>
-        <w:rPr>
-          <w:b/>
-          <w:sz w:val="22"/>
-          <w:szCs w:val="22"/>
-        </w:rPr>
-      </w:pPr>
-    </w:p>
-    <w:p>
-      <w:pPr>
-        <w:pStyle w:val="Default"/>
-        <w:ind w:left="360"/>
-        <w:jc w:val="center"/>
-        <w:rPr>
-          <w:b/>
-          <w:sz w:val="22"/>
-          <w:szCs w:val="22"/>
-        </w:rPr>
-      </w:pPr>
-      <w:r>
-        <w:rPr>
-          <w:noProof/>
-        </w:rPr>
-        <mc:AlternateContent>
-          <mc:Choice Requires="wps">
-            <w:drawing>
-              <wp:anchor distT="0" distB="0" distL="114300" distR="114300" simplePos="0" relativeHeight="251685888" behindDoc="0" locked="0" layoutInCell="1" allowOverlap="1" wp14:anchorId="0089F500" wp14:editId="4788AFFB">
-                <wp:simplePos x="0" y="0"/>
-                <wp:positionH relativeFrom="column">
-                  <wp:posOffset>2539365</wp:posOffset>
-                </wp:positionH>
-                <wp:positionV relativeFrom="paragraph">
-                  <wp:posOffset>1086485</wp:posOffset>
-                </wp:positionV>
-                <wp:extent cx="381000" cy="657225"/>
-                <wp:effectExtent l="0" t="0" r="0" b="9525"/>
-                <wp:wrapNone/>
-                <wp:docPr id="24" name="Caixa de Texto 24"/>
-                <wp:cNvGraphicFramePr/>
-                <a:graphic xmlns:a="http://schemas.openxmlformats.org/drawingml/2006/main">
-                  <a:graphicData uri="http://schemas.microsoft.com/office/word/2010/wordprocessingShape">
-                    <wps:wsp>
-                      <wps:cNvSpPr txBox="1"/>
-                      <wps:spPr>
-                        <a:xfrm>
-                          <a:off x="0" y="0"/>
-                          <a:ext cx="381000" cy="657225"/>
-                        </a:xfrm>
-                        <a:prstGeom prst="rect">
-                          <a:avLst/>
-                        </a:prstGeom>
-                        <a:noFill/>
-                        <a:ln>
-                          <a:noFill/>
-                        </a:ln>
-                      </wps:spPr>
-                      <wps:txbx>
-                        <w:txbxContent>
-                          <w:p>
-                            <w:pPr>
-                              <w:rPr>
-                                <w:noProof/>
-                                <w:color w:val="C00000"/>
-                                <w:sz w:val="52"/>
-                                <w:szCs w:val="52"/>
-                                <w:u w:val="single"/>
-                                <w14:shadow w14:blurRad="38100" w14:dist="19050" w14:dir="2700000" w14:sx="100000" w14:sy="100000" w14:kx="0" w14:ky="0" w14:algn="tl">
-                                  <w14:schemeClr w14:val="dk1">
-                                    <w14:alpha w14:val="60000"/>
-                                  </w14:schemeClr>
-                                </w14:shadow>
-                                <w14:textOutline w14:w="0" w14:cap="flat" w14:cmpd="sng" w14:algn="ctr">
-                                  <w14:noFill/>
-                                  <w14:prstDash w14:val="solid"/>
-                                  <w14:round/>
-                                </w14:textOutline>
-                              </w:rPr>
-                            </w:pPr>
-                            <w:r>
-                              <w:rPr>
-                                <w:noProof/>
-                                <w:color w:val="C00000"/>
-                                <w:sz w:val="52"/>
-                                <w:szCs w:val="52"/>
-                                <w:u w:val="single"/>
-                                <w14:shadow w14:blurRad="38100" w14:dist="19050" w14:dir="2700000" w14:sx="100000" w14:sy="100000" w14:kx="0" w14:ky="0" w14:algn="tl">
-                                  <w14:schemeClr w14:val="dk1">
-                                    <w14:alpha w14:val="60000"/>
-                                  </w14:schemeClr>
-                                </w14:shadow>
-                                <w14:textOutline w14:w="0" w14:cap="flat" w14:cmpd="sng" w14:algn="ctr">
-                                  <w14:noFill/>
-                                  <w14:prstDash w14:val="solid"/>
-                                  <w14:round/>
-                                </w14:textOutline>
-                              </w:rPr>
-                              <w:t>7</w:t>
-                            </w:r>
-                          </w:p>
-                          <w:p>
-                            <w:pPr>
-                              <w:rPr>
-                                <w:noProof/>
-                                <w:color w:val="C00000"/>
-                                <w:sz w:val="52"/>
-                                <w:szCs w:val="52"/>
-                                <w:u w:val="single"/>
-                                <w14:shadow w14:blurRad="38100" w14:dist="19050" w14:dir="2700000" w14:sx="100000" w14:sy="100000" w14:kx="0" w14:ky="0" w14:algn="tl">
-                                  <w14:schemeClr w14:val="dk1">
-                                    <w14:alpha w14:val="60000"/>
-                                  </w14:schemeClr>
-                                </w14:shadow>
-                                <w14:textOutline w14:w="0" w14:cap="flat" w14:cmpd="sng" w14:algn="ctr">
-                                  <w14:noFill/>
-                                  <w14:prstDash w14:val="solid"/>
-                                  <w14:round/>
-                                </w14:textOutline>
-                              </w:rPr>
-                            </w:pPr>
-                          </w:p>
-                        </w:txbxContent>
-                      </wps:txbx>
-                      <wps:bodyPr rot="0" spcFirstLastPara="0" vertOverflow="overflow" horzOverflow="overflow" vert="horz" wrap="square" lIns="91440" tIns="45720" rIns="91440" bIns="45720" numCol="1" spcCol="0" rtlCol="0" fromWordArt="0" anchor="t" anchorCtr="0" forceAA="0" compatLnSpc="1">
-                        <a:prstTxWarp prst="textNoShape">
-                          <a:avLst/>
-                        </a:prstTxWarp>
-                        <a:noAutofit/>
-                      </wps:bodyPr>
-                    </wps:wsp>
-                  </a:graphicData>
-                </a:graphic>
-                <wp14:sizeRelH relativeFrom="margin">
-                  <wp14:pctWidth>0</wp14:pctWidth>
-                </wp14:sizeRelH>
-                <wp14:sizeRelV relativeFrom="margin">
-                  <wp14:pctHeight>0</wp14:pctHeight>
-                </wp14:sizeRelV>
-              </wp:anchor>
-            </w:drawing>
-          </mc:Choice>
-          <mc:Fallback>
-            <w:pict>
-              <v:shape w14:anchorId="0089F500" id="Caixa de Texto 24" o:spid="_x0000_s1032" type="#_x0000_t202" style="position:absolute;left:0;text-align:left;margin-left:199.95pt;margin-top:85.55pt;width:30pt;height:51.75pt;z-index:251685888;visibility:visible;mso-wrap-style:square;mso-width-percent:0;mso-height-percent:0;mso-wrap-distance-left:9pt;mso-wrap-distance-top:0;mso-wrap-distance-right:9pt;mso-wrap-distance-bottom:0;mso-position-horizontal:absolute;mso-position-horizontal-relative:text;mso-position-vertical:absolute;mso-position-vertical-relative:text;mso-width-percent:0;mso-height-percent:0;mso-width-relative:margin;mso-height-relative:margin;v-text-anchor:top" o:gfxdata="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" filled="f" stroked="f">
-                <v:fill o:detectmouseclick="t"/>
-                <v:textbox>
-                  <w:txbxContent>
-                    <w:p>
-                      <w:pPr>
-                        <w:rPr>
-                          <w:noProof/>
-                          <w:color w:val="C00000"/>
-                          <w:sz w:val="52"/>
-                          <w:szCs w:val="52"/>
-                          <w:u w:val="single"/>
-                          <w14:shadow w14:blurRad="38100" w14:dist="19050" w14:dir="2700000" w14:sx="100000" w14:sy="100000" w14:kx="0" w14:ky="0" w14:algn="tl">
-                            <w14:schemeClr w14:val="dk1">
-                              <w14:alpha w14:val="60000"/>
-                            </w14:schemeClr>
-                          </w14:shadow>
-                          <w14:textOutline w14:w="0" w14:cap="flat" w14:cmpd="sng" w14:algn="ctr">
-                            <w14:noFill/>
-                            <w14:prstDash w14:val="solid"/>
-                            <w14:round/>
-                          </w14:textOutline>
-                        </w:rPr>
-                      </w:pPr>
-                      <w:r>
-                        <w:rPr>
-                          <w:noProof/>
-                          <w:color w:val="C00000"/>
-                          <w:sz w:val="52"/>
-                          <w:szCs w:val="52"/>
-                          <w:u w:val="single"/>
-                          <w14:shadow w14:blurRad="38100" w14:dist="19050" w14:dir="2700000" w14:sx="100000" w14:sy="100000" w14:kx="0" w14:ky="0" w14:algn="tl">
-                            <w14:schemeClr w14:val="dk1">
-                              <w14:alpha w14:val="60000"/>
-                            </w14:schemeClr>
-                          </w14:shadow>
-                          <w14:textOutline w14:w="0" w14:cap="flat" w14:cmpd="sng" w14:algn="ctr">
-                            <w14:noFill/>
-                            <w14:prstDash w14:val="solid"/>
-                            <w14:round/>
-                          </w14:textOutline>
-                        </w:rPr>
-                        <w:t>7</w:t>
-                      </w:r>
-                    </w:p>
-                    <w:p>
-                      <w:pPr>
-                        <w:rPr>
-                          <w:noProof/>
-                          <w:color w:val="C00000"/>
-                          <w:sz w:val="52"/>
-                          <w:szCs w:val="52"/>
-                          <w:u w:val="single"/>
-                          <w14:shadow w14:blurRad="38100" w14:dist="19050" w14:dir="2700000" w14:sx="100000" w14:sy="100000" w14:kx="0" w14:ky="0" w14:algn="tl">
-                            <w14:schemeClr w14:val="dk1">
-                              <w14:alpha w14:val="60000"/>
-                            </w14:schemeClr>
-                          </w14:shadow>
-                          <w14:textOutline w14:w="0" w14:cap="flat" w14:cmpd="sng" w14:algn="ctr">
-                            <w14:noFill/>
-                            <w14:prstDash w14:val="solid"/>
-                            <w14:round/>
-                          </w14:textOutline>
-                        </w:rPr>
-                      </w:pPr>
-                    </w:p>
-                  </w:txbxContent>
-                </v:textbox>
-              </v:shape>
-            </w:pict>
-          </mc:Fallback>
-        </mc:AlternateContent>
-      </w:r>
-      <w:r>
-        <w:rPr>
-          <w:noProof/>
-        </w:rPr>
-        <mc:AlternateContent>
-          <mc:Choice Requires="wps">
-            <w:drawing>
-              <wp:anchor distT="0" distB="0" distL="114300" distR="114300" simplePos="0" relativeHeight="251665408" behindDoc="0" locked="0" layoutInCell="1" allowOverlap="1" wp14:anchorId="0E06F549" wp14:editId="3BFCBB06">
-                <wp:simplePos x="0" y="0"/>
-                <wp:positionH relativeFrom="column">
-                  <wp:posOffset>2543175</wp:posOffset>
-                </wp:positionH>
-                <wp:positionV relativeFrom="paragraph">
-                  <wp:posOffset>1191260</wp:posOffset>
-                </wp:positionV>
-                <wp:extent cx="352425" cy="342900"/>
-                <wp:effectExtent l="38100" t="38100" r="47625" b="38100"/>
-                <wp:wrapNone/>
-                <wp:docPr id="8" name="Elipse 8" descr="1"/>
-                <wp:cNvGraphicFramePr/>
-                <a:graphic xmlns:a="http://schemas.openxmlformats.org/drawingml/2006/main">
-                  <a:graphicData uri="http://schemas.microsoft.com/office/word/2010/wordprocessingShape">
-                    <wps:wsp>
-                      <wps:cNvSpPr/>
-                      <wps:spPr>
-                        <a:xfrm>
-                          <a:off x="0" y="0"/>
-                          <a:ext cx="352425" cy="342900"/>
-                        </a:xfrm>
-                        <a:prstGeom prst="ellipse">
-                          <a:avLst/>
-                        </a:prstGeom>
-                        <a:noFill/>
-                        <a:ln w="76200" cap="flat" cmpd="sng" algn="ctr">
-                          <a:solidFill>
-                            <a:srgbClr val="C00000"/>
-                          </a:solidFill>
-                          <a:prstDash val="solid"/>
-                          <a:round/>
-                          <a:headEnd type="none" w="med" len="med"/>
-                          <a:tailEnd type="none" w="med" len="med"/>
-                        </a:ln>
-                      </wps:spPr>
-                      <wps:style>
-                        <a:lnRef idx="0">
-                          <a:scrgbClr r="0" g="0" b="0"/>
-                        </a:lnRef>
-                        <a:fillRef idx="0">
-                          <a:scrgbClr r="0" g="0" b="0"/>
-                        </a:fillRef>
-                        <a:effectRef idx="0">
-                          <a:scrgbClr r="0" g="0" b="0"/>
-                        </a:effectRef>
-                        <a:fontRef idx="minor">
-                          <a:schemeClr val="accent2"/>
-                        </a:fontRef>
-                      </wps:style>
-                      <wps:bodyPr rot="0" spcFirstLastPara="0" vertOverflow="overflow" horzOverflow="overflow" vert="horz" wrap="square" lIns="91440" tIns="45720" rIns="91440" bIns="45720" numCol="1" spcCol="0" rtlCol="0" fromWordArt="0" anchor="ctr" anchorCtr="0" forceAA="0" compatLnSpc="1">
-                        <a:prstTxWarp prst="textNoShape">
-                          <a:avLst/>
-                        </a:prstTxWarp>
-                        <a:noAutofit/>
-                      </wps:bodyPr>
-                    </wps:wsp>
-                  </a:graphicData>
-                </a:graphic>
-              </wp:anchor>
-            </w:drawing>
-          </mc:Choice>
-          <mc:Fallback>
-            <w:pict>
-              <v:oval w14:anchorId="57E176DB" id="Elipse 8" o:spid="_x0000_s1026" alt="1" style="position:absolute;margin-left:200.25pt;margin-top:93.8pt;width:27.75pt;height:27pt;z-index:251665408;visibility:visible;mso-wrap-style:square;mso-wrap-distance-left:9pt;mso-wrap-distance-top:0;mso-wrap-distance-right:9pt;mso-wrap-distance-bottom:0;mso-position-horizontal:absolute;mso-position-horizontal-relative:text;mso-position-vertical:absolute;mso-position-vertical-relative:text;v-text-anchor:middle" o:gfxdata="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" filled="f" strokecolor="#c00000" strokeweight="6pt"/>
-            </w:pict>
-          </mc:Fallback>
-        </mc:AlternateContent>
-      </w:r>
-      <w:r>
-        <w:rPr>
-          <w:b/>
-          <w:sz w:val="22"/>
-          <w:szCs w:val="22"/>
-        </w:rPr>
-        <w:t xml:space="preserve">Imagem </w:t>
-      </w:r>
-      <w:r>
-        <w:rPr>
-          <w:b/>
-          <w:sz w:val="22"/>
-          <w:szCs w:val="22"/>
-        </w:rPr>
-        <w:t>5</w:t>
-      </w:r>
-      <w:r>
-        <w:rPr>
-          <w:b/>
-          <w:sz w:val="22"/>
-          <w:szCs w:val="22"/>
-        </w:rPr>
-        <w:t>:</w:t>
-      </w:r>
-      <w:r>
-        <w:rPr>
-          <w:noProof/>
-        </w:rPr>
-        <w:t xml:space="preserve"> </w:t>
-      </w:r>
-      <w:r>
-        <w:rPr>
-          <w:noProof/>
-        </w:rPr>
-        <w:drawing>
-          <wp:inline distT="0" distB="0" distL="0" distR="0" wp14:anchorId="166DE9A8" wp14:editId="11A99ED6">
-            <wp:extent cx="5400040" cy="3192145"/>
-            <wp:effectExtent l="0" t="0" r="0" b="8255"/>
-            <wp:docPr id="19" name="Imagem 19"/>
-            <wp:cNvGraphicFramePr>
-              <a:graphicFrameLocks xmlns:a="http://schemas.openxmlformats.org/drawingml/2006/main" noChangeAspect="1"/>
-            </wp:cNvGraphicFramePr>
-            <a:graphic xmlns:a="http://schemas.openxmlformats.org/drawingml/2006/main">
-              <a:graphicData uri="http://schemas.openxmlformats.org/drawingml/2006/picture">
-                <pic:pic xmlns:pic="http://schemas.openxmlformats.org/drawingml/2006/picture">
-                  <pic:nvPicPr>
-                    <pic:cNvPr id="19" name="pacoteSinistro.PNG"/>
-                    <pic:cNvPicPr/>
-                  </pic:nvPicPr>
-                  <pic:blipFill>
-                    <a:blip r:embed="rId9">
-                      <a:extLst>
-                        <a:ext uri="{28A0092B-C50C-407E-A947-70E740481C1C}">
-                          <a14:useLocalDpi xmlns:a14="http://schemas.microsoft.com/office/drawing/2010/main" val="0"/>
-                        </a:ext>
-                      </a:extLst>
-                    </a:blip>
-                    <a:stretch>
-                      <a:fillRect/>
-                    </a:stretch>
-                  </pic:blipFill>
-                  <pic:spPr>
-                    <a:xfrm>
-                      <a:off x="0" y="0"/>
-                      <a:ext cx="5400040" cy="3192145"/>
-                    </a:xfrm>
-                    <a:prstGeom prst="rect">
-                      <a:avLst/>
-                    </a:prstGeom>
-                  </pic:spPr>
-                </pic:pic>
-              </a:graphicData>
-            </a:graphic>
-          </wp:inline>
-        </w:drawing>
-      </w:r>
-    </w:p>
-    <w:p>
-      <w:pPr>
-        <w:pStyle w:val="Default"/>
-        <w:ind w:left="360"/>
-        <w:jc w:val="center"/>
-        <w:rPr>
-          <w:b/>
-          <w:sz w:val="22"/>
-          <w:szCs w:val="22"/>
-        </w:rPr>
-      </w:pPr>
-    </w:p>
-    <w:p>
-      <w:pPr>
-        <w:pStyle w:val="Default"/>
-        <w:ind w:left="360"/>
-        <w:jc w:val="center"/>
-        <w:rPr>
-          <w:b/>
-          <w:sz w:val="22"/>
-          <w:szCs w:val="22"/>
-        </w:rPr>
-      </w:pPr>
-    </w:p>
-    <w:p>
-      <w:pPr>
-        <w:pStyle w:val="Default"/>
-        <w:ind w:left="360"/>
-        <w:jc w:val="center"/>
-        <w:rPr>
-          <w:b/>
-          <w:sz w:val="22"/>
-          <w:szCs w:val="22"/>
-        </w:rPr>
-      </w:pPr>
-    </w:p>
-    <w:p>
-      <w:pPr>
-        <w:pStyle w:val="Default"/>
-        <w:ind w:left="360"/>
-        <w:jc w:val="center"/>
-        <w:rPr>
-          <w:b/>
-          <w:sz w:val="22"/>
-          <w:szCs w:val="22"/>
-        </w:rPr>
-      </w:pPr>
-      <w:r>
-        <w:rPr>
-          <w:b/>
-          <w:sz w:val="22"/>
-          <w:szCs w:val="22"/>
-        </w:rPr>
-        <w:lastRenderedPageBreak/>
-        <w:t xml:space="preserve">Imagem </w:t>
-      </w:r>
-      <w:r>
-        <w:rPr>
-          <w:b/>
-          <w:sz w:val="22"/>
-          <w:szCs w:val="22"/>
-        </w:rPr>
-        <w:t>6</w:t>
-      </w:r>
-      <w:r>
-        <w:rPr>
-          <w:b/>
-          <w:sz w:val="22"/>
-          <w:szCs w:val="22"/>
-        </w:rPr>
-        <w:t>:</w:t>
-      </w:r>
-    </w:p>
-    <w:p>
-      <w:pPr>
-        <w:pStyle w:val="Default"/>
-        <w:ind w:left="360"/>
-        <w:jc w:val="center"/>
-        <w:rPr>
-          <w:b/>
-          <w:sz w:val="22"/>
-          <w:szCs w:val="22"/>
-        </w:rPr>
-      </w:pPr>
-    </w:p>
-    <w:p>
-      <w:pPr>
-        <w:pStyle w:val="Default"/>
-        <w:ind w:left="360"/>
-        <w:jc w:val="center"/>
-        <w:rPr>
-          <w:b/>
-          <w:sz w:val="22"/>
-          <w:szCs w:val="22"/>
-        </w:rPr>
-      </w:pPr>
-      <w:r>
-        <w:rPr>
-          <w:noProof/>
-        </w:rPr>
-        <w:drawing>
-          <wp:inline distT="0" distB="0" distL="0" distR="0">
-            <wp:extent cx="2657475" cy="1447800"/>
-            <wp:effectExtent l="0" t="0" r="9525" b="0"/>
-            <wp:docPr id="20" name="Imagem 20"/>
-            <wp:cNvGraphicFramePr>
-              <a:graphicFrameLocks xmlns:a="http://schemas.openxmlformats.org/drawingml/2006/main" noChangeAspect="1"/>
-            </wp:cNvGraphicFramePr>
-            <a:graphic xmlns:a="http://schemas.openxmlformats.org/drawingml/2006/main">
-              <a:graphicData uri="http://schemas.openxmlformats.org/drawingml/2006/picture">
-                <pic:pic xmlns:pic="http://schemas.openxmlformats.org/drawingml/2006/picture">
-                  <pic:nvPicPr>
-                    <pic:cNvPr id="20" name="Sem seguro.png"/>
-                    <pic:cNvPicPr/>
-                  </pic:nvPicPr>
-                  <pic:blipFill>
-                    <a:blip r:embed="rId10">
-                      <a:extLst>
-                        <a:ext uri="{28A0092B-C50C-407E-A947-70E740481C1C}">
-                          <a14:useLocalDpi xmlns:a14="http://schemas.microsoft.com/office/drawing/2010/main" val="0"/>
-                        </a:ext>
-                      </a:extLst>
-                    </a:blip>
-                    <a:stretch>
-                      <a:fillRect/>
-                    </a:stretch>
-                  </pic:blipFill>
-                  <pic:spPr>
-                    <a:xfrm>
-                      <a:off x="0" y="0"/>
-                      <a:ext cx="2657475" cy="1447800"/>
-                    </a:xfrm>
-                    <a:prstGeom prst="rect">
-                      <a:avLst/>
-                    </a:prstGeom>
-                  </pic:spPr>
-                </pic:pic>
-              </a:graphicData>
-            </a:graphic>
-          </wp:inline>
-        </w:drawing>
-      </w:r>
-    </w:p>
-    <w:p>
-      <w:pPr>
-        <w:pStyle w:val="Default"/>
-        <w:ind w:left="360"/>
-        <w:jc w:val="center"/>
-        <w:rPr>
-          <w:b/>
-          <w:sz w:val="22"/>
-          <w:szCs w:val="22"/>
-        </w:rPr>
-      </w:pPr>
-      <w:r>
-        <w:rPr>
-          <w:b/>
-          <w:sz w:val="22"/>
-          <w:szCs w:val="22"/>
-        </w:rPr>
-        <w:t xml:space="preserve">Imagem </w:t>
-      </w:r>
-      <w:r>
-        <w:rPr>
-          <w:b/>
-          <w:sz w:val="22"/>
-          <w:szCs w:val="22"/>
-        </w:rPr>
-        <w:t>7</w:t>
-      </w:r>
-      <w:r>
-        <w:rPr>
-          <w:b/>
-          <w:sz w:val="22"/>
-          <w:szCs w:val="22"/>
-        </w:rPr>
-        <w:t>:</w:t>
       </w:r>
     </w:p>
     <w:p>
@@ -4388,26 +2727,6 @@
                                 </w14:textOutline>
                               </w:rPr>
                             </w:pPr>
-                            <w:r>
-                              <w:rPr>
-                                <w:noProof/>
-                                <w:color w:val="C00000"/>
-                                <w:sz w:val="52"/>
-                                <w:szCs w:val="52"/>
-                                <w:u w:val="single"/>
-                                <w14:shadow w14:blurRad="38100" w14:dist="19050" w14:dir="2700000" w14:sx="100000" w14:sy="100000" w14:kx="0" w14:ky="0" w14:algn="tl">
-                                  <w14:schemeClr w14:val="dk1">
-                                    <w14:alpha w14:val="60000"/>
-                                  </w14:schemeClr>
-                                </w14:shadow>
-                                <w14:textOutline w14:w="0" w14:cap="flat" w14:cmpd="sng" w14:algn="ctr">
-                                  <w14:noFill/>
-                                  <w14:prstDash w14:val="solid"/>
-                                  <w14:round/>
-                                </w14:textOutline>
-                              </w:rPr>
-                              <w:t>8</w:t>
-                            </w:r>
                           </w:p>
                           <w:p>
                             <w:pPr>
@@ -4452,8 +2771,7 @@
           </mc:Choice>
           <mc:Fallback>
             <w:pict>
-              <v:shape w14:anchorId="0756CC88" id="Caixa de Texto 28" o:spid="_x0000_s1033" type="#_x0000_t202" style="position:absolute;left:0;text-align:left;margin-left:238.5pt;margin-top:175.4pt;width:30pt;height:51.75pt;z-index:251687936;visibility:visible;mso-wrap-style:square;mso-width-percent:0;mso-height-percent:0;mso-wrap-distance-left:9pt;mso-wrap-distance-top:0;mso-wrap-distance-right:9pt;mso-wrap-distance-bottom:0;mso-position-horizontal:absolute;mso-position-horizontal-relative:text;mso-position-vertical:absolute;mso-position-vertical-relative:text;mso-width-percent:0;mso-height-percent:0;mso-width-relative:margin;mso-height-relative:margin;v-text-anchor:top" o:gfxdata="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" filled="f" stroked="f">
-                <v:fill o:detectmouseclick="t"/>
+              <v:shape w14:anchorId="0756CC88" id="Caixa de Texto 28" o:spid="_x0000_s1031" type="#_x0000_t202" style="position:absolute;left:0;text-align:left;margin-left:238.5pt;margin-top:175.4pt;width:30pt;height:51.75pt;z-index:251687936;visibility:visible;mso-wrap-style:square;mso-width-percent:0;mso-height-percent:0;mso-wrap-distance-left:9pt;mso-wrap-distance-top:0;mso-wrap-distance-right:9pt;mso-wrap-distance-bottom:0;mso-position-horizontal:absolute;mso-position-horizontal-relative:text;mso-position-vertical:absolute;mso-position-vertical-relative:text;mso-width-percent:0;mso-height-percent:0;mso-width-relative:margin;mso-height-relative:margin;v-text-anchor:top" o:gfxdata="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" filled="f" stroked="f">
                 <v:textbox>
                   <w:txbxContent>
                     <w:p>
@@ -4464,6 +2782,284 @@
                           <w:sz w:val="52"/>
                           <w:szCs w:val="52"/>
                           <w:u w:val="single"/>
+                          <w14:shadow w14:blurRad="38100" w14:dist="19050" w14:dir="2700000" w14:sx="100000" w14:sy="100000" w14:kx="0" w14:ky="0" w14:algn="tl">
+                            <w14:schemeClr w14:val="dk1">
+                              <w14:alpha w14:val="60000"/>
+                            </w14:schemeClr>
+                          </w14:shadow>
+                          <w14:textOutline w14:w="0" w14:cap="flat" w14:cmpd="sng" w14:algn="ctr">
+                            <w14:noFill/>
+                            <w14:prstDash w14:val="solid"/>
+                            <w14:round/>
+                          </w14:textOutline>
+                        </w:rPr>
+                      </w:pPr>
+                    </w:p>
+                    <w:p>
+                      <w:pPr>
+                        <w:rPr>
+                          <w:noProof/>
+                          <w:color w:val="C00000"/>
+                          <w:sz w:val="52"/>
+                          <w:szCs w:val="52"/>
+                          <w:u w:val="single"/>
+                          <w14:shadow w14:blurRad="38100" w14:dist="19050" w14:dir="2700000" w14:sx="100000" w14:sy="100000" w14:kx="0" w14:ky="0" w14:algn="tl">
+                            <w14:schemeClr w14:val="dk1">
+                              <w14:alpha w14:val="60000"/>
+                            </w14:schemeClr>
+                          </w14:shadow>
+                          <w14:textOutline w14:w="0" w14:cap="flat" w14:cmpd="sng" w14:algn="ctr">
+                            <w14:noFill/>
+                            <w14:prstDash w14:val="solid"/>
+                            <w14:round/>
+                          </w14:textOutline>
+                        </w:rPr>
+                      </w:pPr>
+                    </w:p>
+                  </w:txbxContent>
+                </v:textbox>
+              </v:shape>
+            </w:pict>
+          </mc:Fallback>
+        </mc:AlternateContent>
+      </w:r>
+    </w:p>
+    <w:p>
+      <w:pPr>
+        <w:pStyle w:val="Default"/>
+        <w:ind w:left="360"/>
+        <w:jc w:val="center"/>
+        <w:rPr>
+          <w:b/>
+          <w:sz w:val="22"/>
+          <w:szCs w:val="22"/>
+        </w:rPr>
+      </w:pPr>
+      <w:r>
+        <w:rPr>
+          <w:b/>
+          <w:sz w:val="22"/>
+          <w:szCs w:val="22"/>
+        </w:rPr>
+        <w:lastRenderedPageBreak/>
+        <w:t>Imagem 4:</w:t>
+      </w:r>
+      <w:r>
+        <w:rPr>
+          <w:b/>
+          <w:noProof/>
+          <w:sz w:val="22"/>
+          <w:szCs w:val="22"/>
+        </w:rPr>
+        <w:drawing>
+          <wp:inline distT="0" distB="0" distL="0" distR="0">
+            <wp:extent cx="5400040" cy="2748280"/>
+            <wp:effectExtent l="0" t="0" r="0" b="0"/>
+            <wp:docPr id="30" name="Imagem 30"/>
+            <wp:cNvGraphicFramePr>
+              <a:graphicFrameLocks xmlns:a="http://schemas.openxmlformats.org/drawingml/2006/main" noChangeAspect="1"/>
+            </wp:cNvGraphicFramePr>
+            <a:graphic xmlns:a="http://schemas.openxmlformats.org/drawingml/2006/main">
+              <a:graphicData uri="http://schemas.openxmlformats.org/drawingml/2006/picture">
+                <pic:pic xmlns:pic="http://schemas.openxmlformats.org/drawingml/2006/picture">
+                  <pic:nvPicPr>
+                    <pic:cNvPr id="30" name="Relatar Sinistro - Concluído.png"/>
+                    <pic:cNvPicPr/>
+                  </pic:nvPicPr>
+                  <pic:blipFill>
+                    <a:blip r:embed="rId8">
+                      <a:extLst>
+                        <a:ext uri="{28A0092B-C50C-407E-A947-70E740481C1C}">
+                          <a14:useLocalDpi xmlns:a14="http://schemas.microsoft.com/office/drawing/2010/main" val="0"/>
+                        </a:ext>
+                      </a:extLst>
+                    </a:blip>
+                    <a:stretch>
+                      <a:fillRect/>
+                    </a:stretch>
+                  </pic:blipFill>
+                  <pic:spPr>
+                    <a:xfrm>
+                      <a:off x="0" y="0"/>
+                      <a:ext cx="5400040" cy="2748280"/>
+                    </a:xfrm>
+                    <a:prstGeom prst="rect">
+                      <a:avLst/>
+                    </a:prstGeom>
+                  </pic:spPr>
+                </pic:pic>
+              </a:graphicData>
+            </a:graphic>
+          </wp:inline>
+        </w:drawing>
+      </w:r>
+    </w:p>
+    <w:p>
+      <w:pPr>
+        <w:pStyle w:val="Default"/>
+        <w:ind w:left="360"/>
+        <w:jc w:val="center"/>
+        <w:rPr>
+          <w:b/>
+          <w:sz w:val="22"/>
+          <w:szCs w:val="22"/>
+          <w:u w:val="single"/>
+        </w:rPr>
+      </w:pPr>
+      <w:r>
+        <w:rPr>
+          <w:b/>
+          <w:sz w:val="22"/>
+          <w:szCs w:val="22"/>
+        </w:rPr>
+        <w:t>Imagem 5:</w:t>
+      </w:r>
+    </w:p>
+    <w:p>
+      <w:pPr>
+        <w:pStyle w:val="Default"/>
+        <w:ind w:left="360"/>
+        <w:jc w:val="center"/>
+        <w:rPr>
+          <w:b/>
+          <w:sz w:val="22"/>
+          <w:szCs w:val="22"/>
+        </w:rPr>
+      </w:pPr>
+      <w:bookmarkStart w:id="1" w:name="_GoBack"/>
+      <w:r>
+        <w:rPr>
+          <w:noProof/>
+        </w:rPr>
+        <mc:AlternateContent>
+          <mc:Choice Requires="wps">
+            <w:drawing>
+              <wp:anchor distT="0" distB="0" distL="114300" distR="114300" simplePos="0" relativeHeight="251696128" behindDoc="0" locked="0" layoutInCell="1" allowOverlap="1" wp14:anchorId="7F9403F8" wp14:editId="6C69390D">
+                <wp:simplePos x="0" y="0"/>
+                <wp:positionH relativeFrom="column">
+                  <wp:posOffset>4444365</wp:posOffset>
+                </wp:positionH>
+                <wp:positionV relativeFrom="paragraph">
+                  <wp:posOffset>2240915</wp:posOffset>
+                </wp:positionV>
+                <wp:extent cx="381000" cy="657225"/>
+                <wp:effectExtent l="0" t="0" r="0" b="9525"/>
+                <wp:wrapNone/>
+                <wp:docPr id="35" name="Caixa de Texto 35"/>
+                <wp:cNvGraphicFramePr/>
+                <a:graphic xmlns:a="http://schemas.openxmlformats.org/drawingml/2006/main">
+                  <a:graphicData uri="http://schemas.microsoft.com/office/word/2010/wordprocessingShape">
+                    <wps:wsp>
+                      <wps:cNvSpPr txBox="1"/>
+                      <wps:spPr>
+                        <a:xfrm>
+                          <a:off x="0" y="0"/>
+                          <a:ext cx="381000" cy="657225"/>
+                        </a:xfrm>
+                        <a:prstGeom prst="rect">
+                          <a:avLst/>
+                        </a:prstGeom>
+                        <a:noFill/>
+                        <a:ln>
+                          <a:noFill/>
+                        </a:ln>
+                      </wps:spPr>
+                      <wps:txbx>
+                        <w:txbxContent>
+                          <w:p>
+                            <w:pPr>
+                              <w:jc w:val="center"/>
+                              <w:rPr>
+                                <w:noProof/>
+                                <w:color w:val="C00000"/>
+                                <w:sz w:val="52"/>
+                                <w:szCs w:val="52"/>
+                                <w14:shadow w14:blurRad="38100" w14:dist="19050" w14:dir="2700000" w14:sx="100000" w14:sy="100000" w14:kx="0" w14:ky="0" w14:algn="tl">
+                                  <w14:schemeClr w14:val="dk1">
+                                    <w14:alpha w14:val="60000"/>
+                                  </w14:schemeClr>
+                                </w14:shadow>
+                                <w14:textOutline w14:w="0" w14:cap="flat" w14:cmpd="sng" w14:algn="ctr">
+                                  <w14:noFill/>
+                                  <w14:prstDash w14:val="solid"/>
+                                  <w14:round/>
+                                </w14:textOutline>
+                              </w:rPr>
+                            </w:pPr>
+                            <w:r>
+                              <w:rPr>
+                                <w:noProof/>
+                                <w:color w:val="C00000"/>
+                                <w:sz w:val="52"/>
+                                <w:szCs w:val="52"/>
+                                <w:u w:val="single"/>
+                                <w14:shadow w14:blurRad="38100" w14:dist="19050" w14:dir="2700000" w14:sx="100000" w14:sy="100000" w14:kx="0" w14:ky="0" w14:algn="tl">
+                                  <w14:schemeClr w14:val="dk1">
+                                    <w14:alpha w14:val="60000"/>
+                                  </w14:schemeClr>
+                                </w14:shadow>
+                                <w14:textOutline w14:w="0" w14:cap="flat" w14:cmpd="sng" w14:algn="ctr">
+                                  <w14:noFill/>
+                                  <w14:prstDash w14:val="solid"/>
+                                  <w14:round/>
+                                </w14:textOutline>
+                              </w:rPr>
+                              <w:t>7</w:t>
+                            </w:r>
+                            <w:r>
+                              <w:rPr>
+                                <w:noProof/>
+                                <w:color w:val="C00000"/>
+                                <w:sz w:val="52"/>
+                                <w:szCs w:val="52"/>
+                                <w:u w:val="single"/>
+                                <w14:shadow w14:blurRad="38100" w14:dist="19050" w14:dir="2700000" w14:sx="100000" w14:sy="100000" w14:kx="0" w14:ky="0" w14:algn="tl">
+                                  <w14:schemeClr w14:val="dk1">
+                                    <w14:alpha w14:val="60000"/>
+                                  </w14:schemeClr>
+                                </w14:shadow>
+                                <w14:textOutline w14:w="0" w14:cap="flat" w14:cmpd="sng" w14:algn="ctr">
+                                  <w14:noFill/>
+                                  <w14:prstDash w14:val="solid"/>
+                                  <w14:round/>
+                                </w14:textOutline>
+                              </w:rPr>
+                              <w:t>teste</w:t>
+                            </w:r>
+                          </w:p>
+                        </w:txbxContent>
+                      </wps:txbx>
+                      <wps:bodyPr rot="0" spcFirstLastPara="0" vertOverflow="overflow" horzOverflow="overflow" vert="horz" wrap="square" lIns="91440" tIns="45720" rIns="91440" bIns="45720" numCol="1" spcCol="0" rtlCol="0" fromWordArt="0" anchor="t" anchorCtr="0" forceAA="0" compatLnSpc="1">
+                        <a:prstTxWarp prst="textNoShape">
+                          <a:avLst/>
+                        </a:prstTxWarp>
+                        <a:noAutofit/>
+                      </wps:bodyPr>
+                    </wps:wsp>
+                  </a:graphicData>
+                </a:graphic>
+                <wp14:sizeRelH relativeFrom="margin">
+                  <wp14:pctWidth>0</wp14:pctWidth>
+                </wp14:sizeRelH>
+                <wp14:sizeRelV relativeFrom="margin">
+                  <wp14:pctHeight>0</wp14:pctHeight>
+                </wp14:sizeRelV>
+              </wp:anchor>
+            </w:drawing>
+          </mc:Choice>
+          <mc:Fallback>
+            <w:pict>
+              <v:shape w14:anchorId="7F9403F8" id="Caixa de Texto 35" o:spid="_x0000_s1032" type="#_x0000_t202" style="position:absolute;left:0;text-align:left;margin-left:349.95pt;margin-top:176.45pt;width:30pt;height:51.75pt;z-index:251696128;visibility:visible;mso-wrap-style:square;mso-width-percent:0;mso-height-percent:0;mso-wrap-distance-left:9pt;mso-wrap-distance-top:0;mso-wrap-distance-right:9pt;mso-wrap-distance-bottom:0;mso-position-horizontal:absolute;mso-position-horizontal-relative:text;mso-position-vertical:absolute;mso-position-vertical-relative:text;mso-width-percent:0;mso-height-percent:0;mso-width-relative:margin;mso-height-relative:margin;v-text-anchor:top" o:gfxdata="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" filled="f" stroked="f">
+                <v:textbox>
+                  <w:txbxContent>
+                    <w:p>
+                      <w:pPr>
+                        <w:jc w:val="center"/>
+                        <w:rPr>
+                          <w:noProof/>
+                          <w:color w:val="C00000"/>
+                          <w:sz w:val="52"/>
+                          <w:szCs w:val="52"/>
                           <w14:shadow w14:blurRad="38100" w14:dist="19050" w14:dir="2700000" w14:sx="100000" w14:sy="100000" w14:kx="0" w14:ky="0" w14:algn="tl">
                             <w14:schemeClr w14:val="dk1">
                               <w14:alpha w14:val="60000"/>
@@ -4494,11 +3090,9 @@
                             <w14:round/>
                           </w14:textOutline>
                         </w:rPr>
-                        <w:t>8</w:t>
+                        <w:t>7</w:t>
                       </w:r>
-                    </w:p>
-                    <w:p>
-                      <w:pPr>
+                      <w:r>
                         <w:rPr>
                           <w:noProof/>
                           <w:color w:val="C00000"/>
@@ -4516,7 +3110,8 @@
                             <w14:round/>
                           </w14:textOutline>
                         </w:rPr>
-                      </w:pPr>
+                        <w:t>teste</w:t>
+                      </w:r>
                     </w:p>
                   </w:txbxContent>
                 </v:textbox>
@@ -4532,18 +3127,207 @@
         <mc:AlternateContent>
           <mc:Choice Requires="wps">
             <w:drawing>
-              <wp:anchor distT="0" distB="0" distL="114300" distR="114300" simplePos="0" relativeHeight="251689984" behindDoc="0" locked="0" layoutInCell="1" allowOverlap="1" wp14:anchorId="1268A7BB" wp14:editId="53F76921">
+              <wp:anchor distT="0" distB="0" distL="114300" distR="114300" simplePos="0" relativeHeight="251694080" behindDoc="0" locked="0" layoutInCell="1" allowOverlap="1" wp14:anchorId="7F9403F8" wp14:editId="6C69390D">
                 <wp:simplePos x="0" y="0"/>
                 <wp:positionH relativeFrom="column">
-                  <wp:posOffset>3025140</wp:posOffset>
+                  <wp:posOffset>4371975</wp:posOffset>
                 </wp:positionH>
                 <wp:positionV relativeFrom="paragraph">
-                  <wp:posOffset>2313940</wp:posOffset>
+                  <wp:posOffset>913765</wp:posOffset>
+                </wp:positionV>
+                <wp:extent cx="381000" cy="657225"/>
+                <wp:effectExtent l="0" t="0" r="0" b="9525"/>
+                <wp:wrapNone/>
+                <wp:docPr id="34" name="Caixa de Texto 34"/>
+                <wp:cNvGraphicFramePr/>
+                <a:graphic xmlns:a="http://schemas.openxmlformats.org/drawingml/2006/main">
+                  <a:graphicData uri="http://schemas.microsoft.com/office/word/2010/wordprocessingShape">
+                    <wps:wsp>
+                      <wps:cNvSpPr txBox="1"/>
+                      <wps:spPr>
+                        <a:xfrm>
+                          <a:off x="0" y="0"/>
+                          <a:ext cx="381000" cy="657225"/>
+                        </a:xfrm>
+                        <a:prstGeom prst="rect">
+                          <a:avLst/>
+                        </a:prstGeom>
+                        <a:noFill/>
+                        <a:ln>
+                          <a:noFill/>
+                        </a:ln>
+                      </wps:spPr>
+                      <wps:txbx>
+                        <w:txbxContent>
+                          <w:p>
+                            <w:pPr>
+                              <w:jc w:val="center"/>
+                              <w:rPr>
+                                <w:noProof/>
+                                <w:color w:val="C00000"/>
+                                <w:sz w:val="52"/>
+                                <w:szCs w:val="52"/>
+                                <w14:shadow w14:blurRad="38100" w14:dist="19050" w14:dir="2700000" w14:sx="100000" w14:sy="100000" w14:kx="0" w14:ky="0" w14:algn="tl">
+                                  <w14:schemeClr w14:val="dk1">
+                                    <w14:alpha w14:val="60000"/>
+                                  </w14:schemeClr>
+                                </w14:shadow>
+                                <w14:textOutline w14:w="0" w14:cap="flat" w14:cmpd="sng" w14:algn="ctr">
+                                  <w14:noFill/>
+                                  <w14:prstDash w14:val="solid"/>
+                                  <w14:round/>
+                                </w14:textOutline>
+                              </w:rPr>
+                            </w:pPr>
+                            <w:r>
+                              <w:rPr>
+                                <w:noProof/>
+                                <w:color w:val="C00000"/>
+                                <w:sz w:val="52"/>
+                                <w:szCs w:val="52"/>
+                                <w14:shadow w14:blurRad="38100" w14:dist="19050" w14:dir="2700000" w14:sx="100000" w14:sy="100000" w14:kx="0" w14:ky="0" w14:algn="tl">
+                                  <w14:schemeClr w14:val="dk1">
+                                    <w14:alpha w14:val="60000"/>
+                                  </w14:schemeClr>
+                                </w14:shadow>
+                                <w14:textOutline w14:w="0" w14:cap="flat" w14:cmpd="sng" w14:algn="ctr">
+                                  <w14:noFill/>
+                                  <w14:prstDash w14:val="solid"/>
+                                  <w14:round/>
+                                </w14:textOutline>
+                              </w:rPr>
+                              <w:t>6</w:t>
+                            </w:r>
+                            <w:r>
+                              <w:rPr>
+                                <w:noProof/>
+                                <w:color w:val="C00000"/>
+                                <w:sz w:val="52"/>
+                                <w:szCs w:val="52"/>
+                                <w14:shadow w14:blurRad="38100" w14:dist="19050" w14:dir="2700000" w14:sx="100000" w14:sy="100000" w14:kx="0" w14:ky="0" w14:algn="tl">
+                                  <w14:schemeClr w14:val="dk1">
+                                    <w14:alpha w14:val="60000"/>
+                                  </w14:schemeClr>
+                                </w14:shadow>
+                                <w14:textOutline w14:w="0" w14:cap="flat" w14:cmpd="sng" w14:algn="ctr">
+                                  <w14:noFill/>
+                                  <w14:prstDash w14:val="solid"/>
+                                  <w14:round/>
+                                </w14:textOutline>
+                              </w:rPr>
+                              <w:t>teste</w:t>
+                            </w:r>
+                          </w:p>
+                        </w:txbxContent>
+                      </wps:txbx>
+                      <wps:bodyPr rot="0" spcFirstLastPara="0" vertOverflow="overflow" horzOverflow="overflow" vert="horz" wrap="square" lIns="91440" tIns="45720" rIns="91440" bIns="45720" numCol="1" spcCol="0" rtlCol="0" fromWordArt="0" anchor="t" anchorCtr="0" forceAA="0" compatLnSpc="1">
+                        <a:prstTxWarp prst="textNoShape">
+                          <a:avLst/>
+                        </a:prstTxWarp>
+                        <a:noAutofit/>
+                      </wps:bodyPr>
+                    </wps:wsp>
+                  </a:graphicData>
+                </a:graphic>
+                <wp14:sizeRelH relativeFrom="margin">
+                  <wp14:pctWidth>0</wp14:pctWidth>
+                </wp14:sizeRelH>
+                <wp14:sizeRelV relativeFrom="margin">
+                  <wp14:pctHeight>0</wp14:pctHeight>
+                </wp14:sizeRelV>
+              </wp:anchor>
+            </w:drawing>
+          </mc:Choice>
+          <mc:Fallback>
+            <w:pict>
+              <v:shape w14:anchorId="7F9403F8" id="Caixa de Texto 34" o:spid="_x0000_s1033" type="#_x0000_t202" style="position:absolute;left:0;text-align:left;margin-left:344.25pt;margin-top:71.95pt;width:30pt;height:51.75pt;z-index:251694080;visibility:visible;mso-wrap-style:square;mso-width-percent:0;mso-height-percent:0;mso-wrap-distance-left:9pt;mso-wrap-distance-top:0;mso-wrap-distance-right:9pt;mso-wrap-distance-bottom:0;mso-position-horizontal:absolute;mso-position-horizontal-relative:text;mso-position-vertical:absolute;mso-position-vertical-relative:text;mso-width-percent:0;mso-height-percent:0;mso-width-relative:margin;mso-height-relative:margin;v-text-anchor:top" o:gfxdata="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" filled="f" stroked="f">
+                <v:textbox>
+                  <w:txbxContent>
+                    <w:p>
+                      <w:pPr>
+                        <w:jc w:val="center"/>
+                        <w:rPr>
+                          <w:noProof/>
+                          <w:color w:val="C00000"/>
+                          <w:sz w:val="52"/>
+                          <w:szCs w:val="52"/>
+                          <w14:shadow w14:blurRad="38100" w14:dist="19050" w14:dir="2700000" w14:sx="100000" w14:sy="100000" w14:kx="0" w14:ky="0" w14:algn="tl">
+                            <w14:schemeClr w14:val="dk1">
+                              <w14:alpha w14:val="60000"/>
+                            </w14:schemeClr>
+                          </w14:shadow>
+                          <w14:textOutline w14:w="0" w14:cap="flat" w14:cmpd="sng" w14:algn="ctr">
+                            <w14:noFill/>
+                            <w14:prstDash w14:val="solid"/>
+                            <w14:round/>
+                          </w14:textOutline>
+                        </w:rPr>
+                      </w:pPr>
+                      <w:r>
+                        <w:rPr>
+                          <w:noProof/>
+                          <w:color w:val="C00000"/>
+                          <w:sz w:val="52"/>
+                          <w:szCs w:val="52"/>
+                          <w14:shadow w14:blurRad="38100" w14:dist="19050" w14:dir="2700000" w14:sx="100000" w14:sy="100000" w14:kx="0" w14:ky="0" w14:algn="tl">
+                            <w14:schemeClr w14:val="dk1">
+                              <w14:alpha w14:val="60000"/>
+                            </w14:schemeClr>
+                          </w14:shadow>
+                          <w14:textOutline w14:w="0" w14:cap="flat" w14:cmpd="sng" w14:algn="ctr">
+                            <w14:noFill/>
+                            <w14:prstDash w14:val="solid"/>
+                            <w14:round/>
+                          </w14:textOutline>
+                        </w:rPr>
+                        <w:t>6</w:t>
+                      </w:r>
+                      <w:r>
+                        <w:rPr>
+                          <w:noProof/>
+                          <w:color w:val="C00000"/>
+                          <w:sz w:val="52"/>
+                          <w:szCs w:val="52"/>
+                          <w14:shadow w14:blurRad="38100" w14:dist="19050" w14:dir="2700000" w14:sx="100000" w14:sy="100000" w14:kx="0" w14:ky="0" w14:algn="tl">
+                            <w14:schemeClr w14:val="dk1">
+                              <w14:alpha w14:val="60000"/>
+                            </w14:schemeClr>
+                          </w14:shadow>
+                          <w14:textOutline w14:w="0" w14:cap="flat" w14:cmpd="sng" w14:algn="ctr">
+                            <w14:noFill/>
+                            <w14:prstDash w14:val="solid"/>
+                            <w14:round/>
+                          </w14:textOutline>
+                        </w:rPr>
+                        <w:t>teste</w:t>
+                      </w:r>
+                    </w:p>
+                  </w:txbxContent>
+                </v:textbox>
+              </v:shape>
+            </w:pict>
+          </mc:Fallback>
+        </mc:AlternateContent>
+      </w:r>
+      <w:r>
+        <w:rPr>
+          <w:noProof/>
+        </w:rPr>
+        <mc:AlternateContent>
+          <mc:Choice Requires="wps">
+            <w:drawing>
+              <wp:anchor distT="0" distB="0" distL="114300" distR="114300" simplePos="0" relativeHeight="251692032" behindDoc="0" locked="0" layoutInCell="1" allowOverlap="1" wp14:anchorId="3B6FD749" wp14:editId="4CA2F013">
+                <wp:simplePos x="0" y="0"/>
+                <wp:positionH relativeFrom="column">
+                  <wp:posOffset>4472940</wp:posOffset>
+                </wp:positionH>
+                <wp:positionV relativeFrom="paragraph">
+                  <wp:posOffset>2336165</wp:posOffset>
                 </wp:positionV>
                 <wp:extent cx="352425" cy="342900"/>
                 <wp:effectExtent l="38100" t="38100" r="47625" b="38100"/>
                 <wp:wrapNone/>
-                <wp:docPr id="29" name="Elipse 29" descr="1"/>
+                <wp:docPr id="33" name="Elipse 33" descr="1"/>
                 <wp:cNvGraphicFramePr/>
                 <a:graphic xmlns:a="http://schemas.openxmlformats.org/drawingml/2006/main">
                   <a:graphicData uri="http://schemas.microsoft.com/office/word/2010/wordprocessingShape">
@@ -4596,23 +3380,99 @@
           </mc:Choice>
           <mc:Fallback>
             <w:pict>
-              <v:oval w14:anchorId="0AB6F8FE" id="Elipse 29" o:spid="_x0000_s1026" alt="1" style="position:absolute;margin-left:238.2pt;margin-top:182.2pt;width:27.75pt;height:27pt;z-index:251689984;visibility:visible;mso-wrap-style:square;mso-wrap-distance-left:9pt;mso-wrap-distance-top:0;mso-wrap-distance-right:9pt;mso-wrap-distance-bottom:0;mso-position-horizontal:absolute;mso-position-horizontal-relative:text;mso-position-vertical:absolute;mso-position-vertical-relative:text;v-text-anchor:middle" o:gfxdata="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" filled="f" strokecolor="#c00000" strokeweight="6pt"/>
+              <v:oval w14:anchorId="0A13FAE6" id="Elipse 33" o:spid="_x0000_s1026" alt="1" style="position:absolute;margin-left:352.2pt;margin-top:183.95pt;width:27.75pt;height:27pt;z-index:251692032;visibility:visible;mso-wrap-style:square;mso-wrap-distance-left:9pt;mso-wrap-distance-top:0;mso-wrap-distance-right:9pt;mso-wrap-distance-bottom:0;mso-position-horizontal:absolute;mso-position-horizontal-relative:text;mso-position-vertical:absolute;mso-position-vertical-relative:text;v-text-anchor:middle" o:gfxdata="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" filled="f" strokecolor="#c00000" strokeweight="6pt"/>
             </w:pict>
           </mc:Fallback>
         </mc:AlternateContent>
       </w:r>
       <w:r>
         <w:rPr>
+          <w:noProof/>
+        </w:rPr>
+        <mc:AlternateContent>
+          <mc:Choice Requires="wps">
+            <w:drawing>
+              <wp:anchor distT="0" distB="0" distL="114300" distR="114300" simplePos="0" relativeHeight="251689984" behindDoc="0" locked="0" layoutInCell="1" allowOverlap="1" wp14:anchorId="3B6FD749" wp14:editId="4CA2F013">
+                <wp:simplePos x="0" y="0"/>
+                <wp:positionH relativeFrom="column">
+                  <wp:posOffset>4400550</wp:posOffset>
+                </wp:positionH>
+                <wp:positionV relativeFrom="paragraph">
+                  <wp:posOffset>999490</wp:posOffset>
+                </wp:positionV>
+                <wp:extent cx="352425" cy="342900"/>
+                <wp:effectExtent l="38100" t="38100" r="47625" b="38100"/>
+                <wp:wrapNone/>
+                <wp:docPr id="32" name="Elipse 32" descr="1"/>
+                <wp:cNvGraphicFramePr/>
+                <a:graphic xmlns:a="http://schemas.openxmlformats.org/drawingml/2006/main">
+                  <a:graphicData uri="http://schemas.microsoft.com/office/word/2010/wordprocessingShape">
+                    <wps:wsp>
+                      <wps:cNvSpPr/>
+                      <wps:spPr>
+                        <a:xfrm>
+                          <a:off x="0" y="0"/>
+                          <a:ext cx="352425" cy="342900"/>
+                        </a:xfrm>
+                        <a:prstGeom prst="ellipse">
+                          <a:avLst/>
+                        </a:prstGeom>
+                        <a:noFill/>
+                        <a:ln w="76200" cap="flat" cmpd="sng" algn="ctr">
+                          <a:solidFill>
+                            <a:srgbClr val="C00000"/>
+                          </a:solidFill>
+                          <a:prstDash val="solid"/>
+                          <a:round/>
+                          <a:headEnd type="none" w="med" len="med"/>
+                          <a:tailEnd type="none" w="med" len="med"/>
+                        </a:ln>
+                      </wps:spPr>
+                      <wps:style>
+                        <a:lnRef idx="0">
+                          <a:scrgbClr r="0" g="0" b="0"/>
+                        </a:lnRef>
+                        <a:fillRef idx="0">
+                          <a:scrgbClr r="0" g="0" b="0"/>
+                        </a:fillRef>
+                        <a:effectRef idx="0">
+                          <a:scrgbClr r="0" g="0" b="0"/>
+                        </a:effectRef>
+                        <a:fontRef idx="minor">
+                          <a:schemeClr val="accent2"/>
+                        </a:fontRef>
+                      </wps:style>
+                      <wps:bodyPr rot="0" spcFirstLastPara="0" vertOverflow="overflow" horzOverflow="overflow" vert="horz" wrap="square" lIns="91440" tIns="45720" rIns="91440" bIns="45720" numCol="1" spcCol="0" rtlCol="0" fromWordArt="0" anchor="ctr" anchorCtr="0" forceAA="0" compatLnSpc="1">
+                        <a:prstTxWarp prst="textNoShape">
+                          <a:avLst/>
+                        </a:prstTxWarp>
+                        <a:noAutofit/>
+                      </wps:bodyPr>
+                    </wps:wsp>
+                  </a:graphicData>
+                </a:graphic>
+              </wp:anchor>
+            </w:drawing>
+          </mc:Choice>
+          <mc:Fallback>
+            <w:pict>
+              <v:oval w14:anchorId="1F7074E4" id="Elipse 32" o:spid="_x0000_s1026" alt="1" style="position:absolute;margin-left:346.5pt;margin-top:78.7pt;width:27.75pt;height:27pt;z-index:251689984;visibility:visible;mso-wrap-style:square;mso-wrap-distance-left:9pt;mso-wrap-distance-top:0;mso-wrap-distance-right:9pt;mso-wrap-distance-bottom:0;mso-position-horizontal:absolute;mso-position-horizontal-relative:text;mso-position-vertical:absolute;mso-position-vertical-relative:text;v-text-anchor:middle" o:gfxdata="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" filled="f" strokecolor="#c00000" strokeweight="6pt"/>
+            </w:pict>
+          </mc:Fallback>
+        </mc:AlternateContent>
+      </w:r>
+      <w:r>
+        <w:rPr>
           <w:b/>
           <w:noProof/>
           <w:sz w:val="22"/>
           <w:szCs w:val="22"/>
         </w:rPr>
         <w:drawing>
-          <wp:inline distT="0" distB="0" distL="0" distR="0" wp14:anchorId="4C60F1AF" wp14:editId="3E24ADD3">
-            <wp:extent cx="5400040" cy="2748280"/>
+          <wp:inline distT="0" distB="0" distL="0" distR="0">
+            <wp:extent cx="4572638" cy="2819794"/>
             <wp:effectExtent l="0" t="0" r="0" b="0"/>
-            <wp:docPr id="27" name="Imagem 27"/>
+            <wp:docPr id="3" name="Imagem 3"/>
             <wp:cNvGraphicFramePr>
               <a:graphicFrameLocks xmlns:a="http://schemas.openxmlformats.org/drawingml/2006/main" noChangeAspect="1"/>
             </wp:cNvGraphicFramePr>
@@ -4620,11 +3480,11 @@
               <a:graphicData uri="http://schemas.openxmlformats.org/drawingml/2006/picture">
                 <pic:pic xmlns:pic="http://schemas.openxmlformats.org/drawingml/2006/picture">
                   <pic:nvPicPr>
-                    <pic:cNvPr id="27" name="pagamento.png"/>
+                    <pic:cNvPr id="3" name="EscolherResidencia.PNG"/>
                     <pic:cNvPicPr/>
                   </pic:nvPicPr>
                   <pic:blipFill>
-                    <a:blip r:embed="rId11">
+                    <a:blip r:embed="rId9">
                       <a:extLst>
                         <a:ext uri="{28A0092B-C50C-407E-A947-70E740481C1C}">
                           <a14:useLocalDpi xmlns:a14="http://schemas.microsoft.com/office/drawing/2010/main" val="0"/>
@@ -4638,7 +3498,7 @@
                   <pic:spPr>
                     <a:xfrm>
                       <a:off x="0" y="0"/>
-                      <a:ext cx="5400040" cy="2748280"/>
+                      <a:ext cx="4572638" cy="2819794"/>
                     </a:xfrm>
                     <a:prstGeom prst="rect">
                       <a:avLst/>
@@ -4650,87 +3510,7 @@
           </wp:inline>
         </w:drawing>
       </w:r>
-    </w:p>
-    <w:p>
-      <w:pPr>
-        <w:pStyle w:val="Default"/>
-        <w:ind w:left="360"/>
-        <w:jc w:val="center"/>
-        <w:rPr>
-          <w:b/>
-          <w:sz w:val="22"/>
-          <w:szCs w:val="22"/>
-        </w:rPr>
-      </w:pPr>
-      <w:r>
-        <w:rPr>
-          <w:b/>
-          <w:sz w:val="22"/>
-          <w:szCs w:val="22"/>
-        </w:rPr>
-        <w:t>Imagem 8:</w:t>
-      </w:r>
-    </w:p>
-    <w:p>
-      <w:pPr>
-        <w:pStyle w:val="Default"/>
-        <w:ind w:left="360"/>
-        <w:jc w:val="center"/>
-        <w:rPr>
-          <w:b/>
-          <w:sz w:val="22"/>
-          <w:szCs w:val="22"/>
-        </w:rPr>
-      </w:pPr>
-      <w:r>
-        <w:rPr>
-          <w:b/>
-          <w:noProof/>
-          <w:sz w:val="22"/>
-          <w:szCs w:val="22"/>
-        </w:rPr>
-        <w:drawing>
-          <wp:inline distT="0" distB="0" distL="0" distR="0">
-            <wp:extent cx="5400040" cy="2748280"/>
-            <wp:effectExtent l="0" t="0" r="0" b="0"/>
-            <wp:docPr id="26" name="Imagem 26"/>
-            <wp:cNvGraphicFramePr>
-              <a:graphicFrameLocks xmlns:a="http://schemas.openxmlformats.org/drawingml/2006/main" noChangeAspect="1"/>
-            </wp:cNvGraphicFramePr>
-            <a:graphic xmlns:a="http://schemas.openxmlformats.org/drawingml/2006/main">
-              <a:graphicData uri="http://schemas.openxmlformats.org/drawingml/2006/picture">
-                <pic:pic xmlns:pic="http://schemas.openxmlformats.org/drawingml/2006/picture">
-                  <pic:nvPicPr>
-                    <pic:cNvPr id="26" name="pagamento sucesso.png"/>
-                    <pic:cNvPicPr/>
-                  </pic:nvPicPr>
-                  <pic:blipFill>
-                    <a:blip r:embed="rId12">
-                      <a:extLst>
-                        <a:ext uri="{28A0092B-C50C-407E-A947-70E740481C1C}">
-                          <a14:useLocalDpi xmlns:a14="http://schemas.microsoft.com/office/drawing/2010/main" val="0"/>
-                        </a:ext>
-                      </a:extLst>
-                    </a:blip>
-                    <a:stretch>
-                      <a:fillRect/>
-                    </a:stretch>
-                  </pic:blipFill>
-                  <pic:spPr>
-                    <a:xfrm>
-                      <a:off x="0" y="0"/>
-                      <a:ext cx="5400040" cy="2748280"/>
-                    </a:xfrm>
-                    <a:prstGeom prst="rect">
-                      <a:avLst/>
-                    </a:prstGeom>
-                  </pic:spPr>
-                </pic:pic>
-              </a:graphicData>
-            </a:graphic>
-          </wp:inline>
-        </w:drawing>
-      </w:r>
+      <w:bookmarkEnd w:id="1"/>
     </w:p>
     <w:sectPr>
       <w:pgSz w:w="11906" w:h="16838"/>
@@ -4745,9 +3525,9 @@
 <file path=word/numbering.xml><?xml version="1.0" encoding="utf-8"?>
 <w:numbering xmlns:wpc="http://schemas.microsoft.com/office/word/2010/wordprocessingCanvas" xmlns:cx="http://schemas.microsoft.com/office/drawing/2014/chartex" xmlns:cx1="http://schemas.microsoft.com/office/drawing/2015/9/8/chartex" xmlns:cx2="http://schemas.microsoft.com/office/drawing/2015/10/21/chartex" xmlns:cx3="http://schemas.microsoft.com/office/drawing/2016/5/9/chartex" xmlns:cx4="http://schemas.microsoft.com/office/drawing/2016/5/10/chartex" xmlns:cx5="http://schemas.microsoft.com/office/drawing/2016/5/11/chartex" xmlns:cx6="http://schemas.microsoft.com/office/drawing/2016/5/12/chartex" xmlns:cx7="http://schemas.microsoft.com/office/drawing/2016/5/13/chartex" xmlns:cx8="http://schemas.microsoft.com/office/drawing/2016/5/14/chartex" xmlns:mc="http://schemas.openxmlformats.org/markup-compatibility/2006" xmlns:aink="http://schemas.microsoft.com/office/drawing/2016/ink" xmlns:am3d="http://schemas.microsoft.com/office/drawing/2017/model3d" xmlns:o="urn:schemas-microsoft-com:office:office" xmlns:r="http://schemas.openxmlformats.org/officeDocument/2006/relationships" xmlns:m="http://schemas.openxmlformats.org/officeDocument/2006/math" xmlns:v="urn:schemas-microsoft-com:vml" xmlns:wp14="http://schemas.microsoft.com/office/word/2010/wordprocessingDrawing" xmlns:wp="http://schemas.openxmlformats.org/drawingml/2006/wordprocessingDrawing" xmlns:w10="urn:schemas-microsoft-com:office:word" xmlns:w="http://schemas.openxmlformats.org/wordprocessingml/2006/main" xmlns:w14="http://schemas.microsoft.com/office/word/2010/wordml" xmlns:w15="http://schemas.microsoft.com/office/word/2012/wordml" xmlns:w16cid="http://schemas.microsoft.com/office/word/2016/wordml/cid" xmlns:w16se="http://schemas.microsoft.com/office/word/2015/wordml/symex" xmlns:wpg="http://schemas.microsoft.com/office/word/2010/wordprocessingGroup" xmlns:wpi="http://schemas.microsoft.com/office/word/2010/wordprocessingInk" xmlns:wne="http://schemas.microsoft.com/office/word/2006/wordml" xmlns:wps="http://schemas.microsoft.com/office/word/2010/wordprocessingShape" mc:Ignorable="w14 w15 w16se w16cid wp14">
   <w:abstractNum w:abstractNumId="0" w15:restartNumberingAfterBreak="0">
-    <w:nsid w:val="16957BD6"/>
+    <w:nsid w:val="0CE25E15"/>
     <w:multiLevelType w:val="hybridMultilevel"/>
-    <w:tmpl w:val="5226E9E0"/>
+    <w:tmpl w:val="13924912"/>
     <w:lvl w:ilvl="0" w:tplc="0416000F">
       <w:start w:val="1"/>
       <w:numFmt w:val="decimal"/>
@@ -4834,9 +3614,9 @@
     </w:lvl>
   </w:abstractNum>
   <w:abstractNum w:abstractNumId="1" w15:restartNumberingAfterBreak="0">
-    <w:nsid w:val="532F7C2E"/>
+    <w:nsid w:val="16957BD6"/>
     <w:multiLevelType w:val="hybridMultilevel"/>
-    <w:tmpl w:val="B7E08344"/>
+    <w:tmpl w:val="5226E9E0"/>
     <w:lvl w:ilvl="0" w:tplc="0416000F">
       <w:start w:val="1"/>
       <w:numFmt w:val="decimal"/>
@@ -4922,11 +3702,103 @@
       </w:pPr>
     </w:lvl>
   </w:abstractNum>
+  <w:abstractNum w:abstractNumId="2" w15:restartNumberingAfterBreak="0">
+    <w:nsid w:val="532F7C2E"/>
+    <w:multiLevelType w:val="hybridMultilevel"/>
+    <w:tmpl w:val="B7E08344"/>
+    <w:lvl w:ilvl="0" w:tplc="0416000F">
+      <w:start w:val="1"/>
+      <w:numFmt w:val="decimal"/>
+      <w:lvlText w:val="%1."/>
+      <w:lvlJc w:val="left"/>
+      <w:pPr>
+        <w:ind w:left="720" w:hanging="360"/>
+      </w:pPr>
+      <w:rPr>
+        <w:rFonts w:hint="default"/>
+      </w:rPr>
+    </w:lvl>
+    <w:lvl w:ilvl="1" w:tplc="04160019" w:tentative="1">
+      <w:start w:val="1"/>
+      <w:numFmt w:val="lowerLetter"/>
+      <w:lvlText w:val="%2."/>
+      <w:lvlJc w:val="left"/>
+      <w:pPr>
+        <w:ind w:left="1440" w:hanging="360"/>
+      </w:pPr>
+    </w:lvl>
+    <w:lvl w:ilvl="2" w:tplc="0416001B" w:tentative="1">
+      <w:start w:val="1"/>
+      <w:numFmt w:val="lowerRoman"/>
+      <w:lvlText w:val="%3."/>
+      <w:lvlJc w:val="right"/>
+      <w:pPr>
+        <w:ind w:left="2160" w:hanging="180"/>
+      </w:pPr>
+    </w:lvl>
+    <w:lvl w:ilvl="3" w:tplc="0416000F" w:tentative="1">
+      <w:start w:val="1"/>
+      <w:numFmt w:val="decimal"/>
+      <w:lvlText w:val="%4."/>
+      <w:lvlJc w:val="left"/>
+      <w:pPr>
+        <w:ind w:left="2880" w:hanging="360"/>
+      </w:pPr>
+    </w:lvl>
+    <w:lvl w:ilvl="4" w:tplc="04160019" w:tentative="1">
+      <w:start w:val="1"/>
+      <w:numFmt w:val="lowerLetter"/>
+      <w:lvlText w:val="%5."/>
+      <w:lvlJc w:val="left"/>
+      <w:pPr>
+        <w:ind w:left="3600" w:hanging="360"/>
+      </w:pPr>
+    </w:lvl>
+    <w:lvl w:ilvl="5" w:tplc="0416001B" w:tentative="1">
+      <w:start w:val="1"/>
+      <w:numFmt w:val="lowerRoman"/>
+      <w:lvlText w:val="%6."/>
+      <w:lvlJc w:val="right"/>
+      <w:pPr>
+        <w:ind w:left="4320" w:hanging="180"/>
+      </w:pPr>
+    </w:lvl>
+    <w:lvl w:ilvl="6" w:tplc="0416000F" w:tentative="1">
+      <w:start w:val="1"/>
+      <w:numFmt w:val="decimal"/>
+      <w:lvlText w:val="%7."/>
+      <w:lvlJc w:val="left"/>
+      <w:pPr>
+        <w:ind w:left="5040" w:hanging="360"/>
+      </w:pPr>
+    </w:lvl>
+    <w:lvl w:ilvl="7" w:tplc="04160019" w:tentative="1">
+      <w:start w:val="1"/>
+      <w:numFmt w:val="lowerLetter"/>
+      <w:lvlText w:val="%8."/>
+      <w:lvlJc w:val="left"/>
+      <w:pPr>
+        <w:ind w:left="5760" w:hanging="360"/>
+      </w:pPr>
+    </w:lvl>
+    <w:lvl w:ilvl="8" w:tplc="0416001B" w:tentative="1">
+      <w:start w:val="1"/>
+      <w:numFmt w:val="lowerRoman"/>
+      <w:lvlText w:val="%9."/>
+      <w:lvlJc w:val="right"/>
+      <w:pPr>
+        <w:ind w:left="6480" w:hanging="180"/>
+      </w:pPr>
+    </w:lvl>
+  </w:abstractNum>
   <w:num w:numId="1">
-    <w:abstractNumId w:val="0"/>
+    <w:abstractNumId w:val="1"/>
   </w:num>
   <w:num w:numId="2">
-    <w:abstractNumId w:val="1"/>
+    <w:abstractNumId w:val="2"/>
+  </w:num>
+  <w:num w:numId="3">
+    <w:abstractNumId w:val="0"/>
   </w:num>
 </w:numbering>
 </file>

</xml_diff>